<commit_message>
add table 3 for prior
</commit_message>
<xml_diff>
--- a/GROA-ForC mapping/Instructions for populating ForC history table from GROA.docx
+++ b/GROA-ForC mapping/Instructions for populating ForC history table from GROA.docx
@@ -1,6 +1,6 @@
 
 <file path=word/document.xml><?xml version="1.0" encoding="utf-8"?>
-<w:document xmlns:wpc="http://schemas.microsoft.com/office/word/2010/wordprocessingCanvas" xmlns:mo="http://schemas.microsoft.com/office/mac/office/2008/main" xmlns:mc="http://schemas.openxmlformats.org/markup-compatibility/2006" xmlns:mv="urn:schemas-microsoft-com:mac:vml" xmlns:o="urn:schemas-microsoft-com:office:office" xmlns:r="http://schemas.openxmlformats.org/officeDocument/2006/relationships" xmlns:m="http://schemas.openxmlformats.org/officeDocument/2006/math" xmlns:v="urn:schemas-microsoft-com:vml" xmlns:wp14="http://schemas.microsoft.com/office/word/2010/wordprocessingDrawing" xmlns:wp="http://schemas.openxmlformats.org/drawingml/2006/wordprocessingDrawing" xmlns:w10="urn:schemas-microsoft-com:office:word" xmlns:w="http://schemas.openxmlformats.org/wordprocessingml/2006/main" xmlns:w14="http://schemas.microsoft.com/office/word/2010/wordml" xmlns:w15="http://schemas.microsoft.com/office/word/2012/wordml" xmlns:wpg="http://schemas.microsoft.com/office/word/2010/wordprocessingGroup" xmlns:wpi="http://schemas.microsoft.com/office/word/2010/wordprocessingInk" xmlns:wne="http://schemas.microsoft.com/office/word/2006/wordml" xmlns:wps="http://schemas.microsoft.com/office/word/2010/wordprocessingShape" mc:Ignorable="w14 w15 wp14">
+<w:document xmlns:wpc="http://schemas.microsoft.com/office/word/2010/wordprocessingCanvas" xmlns:cx="http://schemas.microsoft.com/office/drawing/2014/chartex" xmlns:cx1="http://schemas.microsoft.com/office/drawing/2015/9/8/chartex" xmlns:mc="http://schemas.openxmlformats.org/markup-compatibility/2006" xmlns:o="urn:schemas-microsoft-com:office:office" xmlns:r="http://schemas.openxmlformats.org/officeDocument/2006/relationships" xmlns:m="http://schemas.openxmlformats.org/officeDocument/2006/math" xmlns:v="urn:schemas-microsoft-com:vml" xmlns:wp14="http://schemas.microsoft.com/office/word/2010/wordprocessingDrawing" xmlns:wp="http://schemas.openxmlformats.org/drawingml/2006/wordprocessingDrawing" xmlns:w10="urn:schemas-microsoft-com:office:word" xmlns:w="http://schemas.openxmlformats.org/wordprocessingml/2006/main" xmlns:w14="http://schemas.microsoft.com/office/word/2010/wordml" xmlns:w15="http://schemas.microsoft.com/office/word/2012/wordml" xmlns:w16se="http://schemas.microsoft.com/office/word/2015/wordml/symex" xmlns:wpg="http://schemas.microsoft.com/office/word/2010/wordprocessingGroup" xmlns:wpi="http://schemas.microsoft.com/office/word/2010/wordprocessingInk" xmlns:wne="http://schemas.microsoft.com/office/word/2006/wordml" xmlns:wps="http://schemas.microsoft.com/office/word/2010/wordprocessingShape" mc:Ignorable="w14 w15 w16se wp14">
   <w:body>
     <w:p>
       <w:pPr>
@@ -366,7 +366,6 @@
               <w:t xml:space="preserve"> / </w:t>
             </w:r>
             <w:proofErr w:type="spellStart"/>
-            <w:proofErr w:type="gramStart"/>
             <w:r>
               <w:rPr>
                 <w:rFonts w:ascii="Helvetica" w:eastAsia="Times New Roman" w:hAnsi="Helvetica" w:cs="Times New Roman"/>
@@ -378,7 +377,6 @@
               <w:t>No.Disturbance</w:t>
             </w:r>
             <w:proofErr w:type="spellEnd"/>
-            <w:proofErr w:type="gramEnd"/>
           </w:p>
         </w:tc>
         <w:tc>
@@ -617,7 +615,6 @@
               </w:rPr>
             </w:pPr>
             <w:proofErr w:type="spellStart"/>
-            <w:proofErr w:type="gramStart"/>
             <w:r>
               <w:rPr>
                 <w:rFonts w:ascii="Helvetica" w:eastAsia="Times New Roman" w:hAnsi="Helvetica" w:cs="Times New Roman"/>
@@ -628,7 +625,6 @@
               <w:t>sites.sitename</w:t>
             </w:r>
             <w:proofErr w:type="spellEnd"/>
-            <w:proofErr w:type="gramEnd"/>
           </w:p>
         </w:tc>
         <w:tc>
@@ -863,7 +859,6 @@
               </w:rPr>
             </w:pPr>
             <w:proofErr w:type="spellStart"/>
-            <w:proofErr w:type="gramStart"/>
             <w:r>
               <w:rPr>
                 <w:rFonts w:ascii="Helvetica" w:eastAsia="Times New Roman" w:hAnsi="Helvetica" w:cs="Times New Roman"/>
@@ -874,7 +869,6 @@
               <w:t>plot.area</w:t>
             </w:r>
             <w:proofErr w:type="spellEnd"/>
-            <w:proofErr w:type="gramEnd"/>
           </w:p>
         </w:tc>
         <w:tc>
@@ -979,7 +973,6 @@
               </w:rPr>
             </w:pPr>
             <w:proofErr w:type="spellStart"/>
-            <w:proofErr w:type="gramStart"/>
             <w:r>
               <w:rPr>
                 <w:rFonts w:ascii="Helvetica" w:eastAsia="Times New Roman" w:hAnsi="Helvetica" w:cs="Times New Roman"/>
@@ -990,7 +983,6 @@
               <w:t>event.sequence</w:t>
             </w:r>
             <w:proofErr w:type="spellEnd"/>
-            <w:proofErr w:type="gramEnd"/>
           </w:p>
         </w:tc>
         <w:tc>
@@ -1075,16 +1067,7 @@
                 <w:sz w:val="14"/>
                 <w:szCs w:val="14"/>
               </w:rPr>
-              <w:t xml:space="preserve"> </w:t>
-            </w:r>
-            <w:r>
-              <w:rPr>
-                <w:rFonts w:ascii="Helvetica" w:eastAsia="Times New Roman" w:hAnsi="Helvetica" w:cs="Times New Roman"/>
-                <w:color w:val="000000"/>
-                <w:sz w:val="14"/>
-                <w:szCs w:val="14"/>
-              </w:rPr>
-              <w:t>(SNR only)</w:t>
+              <w:t xml:space="preserve"> (SNR only)</w:t>
             </w:r>
           </w:p>
         </w:tc>
@@ -1780,7 +1763,6 @@
               <w:t>“</w:t>
             </w:r>
             <w:proofErr w:type="spellStart"/>
-            <w:proofErr w:type="gramStart"/>
             <w:r>
               <w:rPr>
                 <w:rFonts w:ascii="Helvetica" w:eastAsia="Times New Roman" w:hAnsi="Helvetica" w:cs="Times New Roman"/>
@@ -1791,7 +1773,6 @@
               <w:t>No.Disturbance</w:t>
             </w:r>
             <w:proofErr w:type="spellEnd"/>
-            <w:proofErr w:type="gramEnd"/>
             <w:r>
               <w:rPr>
                 <w:rFonts w:ascii="Helvetica" w:eastAsia="Times New Roman" w:hAnsi="Helvetica" w:cs="Times New Roman"/>
@@ -1906,7 +1887,6 @@
               </w:rPr>
             </w:pPr>
             <w:proofErr w:type="spellStart"/>
-            <w:proofErr w:type="gramStart"/>
             <w:r>
               <w:rPr>
                 <w:rFonts w:ascii="Helvetica" w:eastAsia="Times New Roman" w:hAnsi="Helvetica" w:cs="Times New Roman"/>
@@ -1917,7 +1897,6 @@
               <w:t>hist.type</w:t>
             </w:r>
             <w:proofErr w:type="spellEnd"/>
-            <w:proofErr w:type="gramEnd"/>
           </w:p>
         </w:tc>
         <w:tc>
@@ -2140,25 +2119,14 @@
               </w:rPr>
             </w:pPr>
             <w:proofErr w:type="spellStart"/>
-            <w:proofErr w:type="gramStart"/>
-            <w:r>
-              <w:rPr>
-                <w:rFonts w:ascii="Helvetica" w:eastAsia="Times New Roman" w:hAnsi="Helvetica" w:cs="Times New Roman"/>
-                <w:color w:val="000000"/>
-                <w:sz w:val="14"/>
-                <w:szCs w:val="14"/>
-              </w:rPr>
-              <w:t>est.regrowth</w:t>
-            </w:r>
-            <w:proofErr w:type="gramEnd"/>
-            <w:r>
-              <w:rPr>
-                <w:rFonts w:ascii="Helvetica" w:eastAsia="Times New Roman" w:hAnsi="Helvetica" w:cs="Times New Roman"/>
-                <w:color w:val="000000"/>
-                <w:sz w:val="14"/>
-                <w:szCs w:val="14"/>
-              </w:rPr>
-              <w:t>.assumed.same.year</w:t>
+            <w:r>
+              <w:rPr>
+                <w:rFonts w:ascii="Helvetica" w:eastAsia="Times New Roman" w:hAnsi="Helvetica" w:cs="Times New Roman"/>
+                <w:color w:val="000000"/>
+                <w:sz w:val="14"/>
+                <w:szCs w:val="14"/>
+              </w:rPr>
+              <w:t>est.regrowth.assumed.same.year</w:t>
             </w:r>
             <w:proofErr w:type="spellEnd"/>
           </w:p>
@@ -2717,7 +2685,6 @@
               </w:rPr>
             </w:pPr>
             <w:proofErr w:type="spellStart"/>
-            <w:proofErr w:type="gramStart"/>
             <w:r>
               <w:rPr>
                 <w:rFonts w:ascii="Helvetica" w:eastAsia="Times New Roman" w:hAnsi="Helvetica" w:cs="Times New Roman"/>
@@ -2728,7 +2695,6 @@
               <w:t>percent.mortality</w:t>
             </w:r>
             <w:proofErr w:type="spellEnd"/>
-            <w:proofErr w:type="gramEnd"/>
           </w:p>
         </w:tc>
         <w:tc>
@@ -2909,7 +2875,6 @@
               </w:rPr>
             </w:pPr>
             <w:proofErr w:type="spellStart"/>
-            <w:proofErr w:type="gramStart"/>
             <w:r>
               <w:rPr>
                 <w:rFonts w:ascii="Helvetica" w:eastAsia="Times New Roman" w:hAnsi="Helvetica" w:cs="Times New Roman"/>
@@ -2920,7 +2885,6 @@
               <w:t>hist.notes</w:t>
             </w:r>
             <w:proofErr w:type="spellEnd"/>
-            <w:proofErr w:type="gramEnd"/>
           </w:p>
         </w:tc>
         <w:tc>
@@ -2997,7 +2961,6 @@
               <w:t>[</w:t>
             </w:r>
             <w:proofErr w:type="spellStart"/>
-            <w:proofErr w:type="gramStart"/>
             <w:r>
               <w:rPr>
                 <w:rFonts w:ascii="Helvetica" w:eastAsia="Times New Roman" w:hAnsi="Helvetica" w:cs="Times New Roman"/>
@@ -3008,7 +2971,6 @@
               <w:t>prior.duration</w:t>
             </w:r>
             <w:proofErr w:type="spellEnd"/>
-            <w:proofErr w:type="gramEnd"/>
             <w:r>
               <w:rPr>
                 <w:rFonts w:ascii="Helvetica" w:eastAsia="Times New Roman" w:hAnsi="Helvetica" w:cs="Times New Roman"/>
@@ -3255,10 +3217,7 @@
         <w:t>*</w:t>
       </w:r>
       <w:r>
-        <w:t xml:space="preserve"> </w:t>
-      </w:r>
-      <w:r>
-        <w:t>If pasture or crop, there is no establishment or regrowth.</w:t>
+        <w:t xml:space="preserve"> If pasture or crop, there is no establishment or regrowth.</w:t>
       </w:r>
     </w:p>
     <w:p/>
@@ -3274,10 +3233,7 @@
         <w:t xml:space="preserve">. </w:t>
       </w:r>
       <w:r>
-        <w:t>Prior</w:t>
-      </w:r>
-      <w:r>
-        <w:t xml:space="preserve"> types and regrowth categories</w:t>
+        <w:t>Prior types and regrowth categories</w:t>
       </w:r>
     </w:p>
     <w:tbl>
@@ -3320,12 +3276,10 @@
           </w:tcPr>
           <w:p>
             <w:proofErr w:type="spellStart"/>
-            <w:proofErr w:type="gramStart"/>
             <w:r>
               <w:t>percent.mortality</w:t>
             </w:r>
             <w:proofErr w:type="spellEnd"/>
-            <w:proofErr w:type="gramEnd"/>
           </w:p>
         </w:tc>
       </w:tr>
@@ -3462,8 +3416,6 @@
             <w:r>
               <w:t>NAC</w:t>
             </w:r>
-            <w:bookmarkStart w:id="1" w:name="_GoBack"/>
-            <w:bookmarkEnd w:id="1"/>
           </w:p>
         </w:tc>
       </w:tr>
@@ -3484,16 +3436,16 @@
             <w:tcW w:w="3174" w:type="dxa"/>
           </w:tcPr>
           <w:p>
-            <w:commentRangeStart w:id="2"/>
+            <w:commentRangeStart w:id="1"/>
             <w:r>
               <w:t>NAC</w:t>
             </w:r>
-            <w:commentRangeEnd w:id="2"/>
+            <w:commentRangeEnd w:id="1"/>
             <w:r>
               <w:rPr>
                 <w:rStyle w:val="CommentReference"/>
               </w:rPr>
-              <w:commentReference w:id="2"/>
+              <w:commentReference w:id="1"/>
             </w:r>
           </w:p>
         </w:tc>
@@ -3577,6 +3529,2408 @@
       <w:r>
         <w:t>*needs confirmation</w:t>
       </w:r>
+    </w:p>
+    <w:p/>
+    <w:p/>
+    <w:p/>
+    <w:p>
+      <w:r>
+        <w:t xml:space="preserve">Table 3.  </w:t>
+      </w:r>
+      <w:proofErr w:type="gramStart"/>
+      <w:r>
+        <w:t xml:space="preserve">if </w:t>
+      </w:r>
+      <w:r>
+        <w:rPr>
+          <w:rFonts w:ascii="Segoe UI" w:hAnsi="Segoe UI" w:cs="Segoe UI"/>
+          <w:color w:val="24292E"/>
+          <w:sz w:val="21"/>
+          <w:szCs w:val="21"/>
+          <w:shd w:val="clear" w:color="auto" w:fill="FFFFFF"/>
+        </w:rPr>
+        <w:t> </w:t>
+      </w:r>
+      <w:proofErr w:type="spellStart"/>
+      <w:r>
+        <w:rPr>
+          <w:i/>
+        </w:rPr>
+        <w:t>refor.type</w:t>
+      </w:r>
+      <w:proofErr w:type="spellEnd"/>
+      <w:proofErr w:type="gramEnd"/>
+      <w:r>
+        <w:t> is "SNR" and if </w:t>
+      </w:r>
+      <w:r>
+        <w:rPr>
+          <w:i/>
+        </w:rPr>
+        <w:t>prior</w:t>
+      </w:r>
+      <w:r>
+        <w:t> is NOT empty</w:t>
+      </w:r>
+    </w:p>
+    <w:p/>
+    <w:tbl>
+      <w:tblPr>
+        <w:tblStyle w:val="TableGrid"/>
+        <w:tblW w:w="0" w:type="auto"/>
+        <w:tblLook w:val="04A0" w:firstRow="1" w:lastRow="0" w:firstColumn="1" w:lastColumn="0" w:noHBand="0" w:noVBand="1"/>
+      </w:tblPr>
+      <w:tblGrid>
+        <w:gridCol w:w="4337"/>
+        <w:gridCol w:w="2858"/>
+        <w:gridCol w:w="2155"/>
+      </w:tblGrid>
+      <w:tr>
+        <w:trPr>
+          <w:trHeight w:val="300"/>
+        </w:trPr>
+        <w:tc>
+          <w:tcPr>
+            <w:tcW w:w="4337" w:type="dxa"/>
+            <w:noWrap/>
+            <w:hideMark/>
+          </w:tcPr>
+          <w:p>
+            <w:pPr>
+              <w:jc w:val="center"/>
+              <w:rPr>
+                <w:rFonts w:ascii="Calibri" w:eastAsia="Times New Roman" w:hAnsi="Calibri" w:cs="Times New Roman"/>
+                <w:color w:val="000000"/>
+                <w:sz w:val="22"/>
+                <w:szCs w:val="22"/>
+              </w:rPr>
+            </w:pPr>
+            <w:r>
+              <w:rPr>
+                <w:rFonts w:ascii="Calibri" w:eastAsia="Times New Roman" w:hAnsi="Calibri" w:cs="Times New Roman"/>
+                <w:color w:val="000000"/>
+                <w:sz w:val="22"/>
+                <w:szCs w:val="22"/>
+              </w:rPr>
+              <w:t>GROA regen type</w:t>
+            </w:r>
+          </w:p>
+        </w:tc>
+        <w:tc>
+          <w:tcPr>
+            <w:tcW w:w="2858" w:type="dxa"/>
+            <w:noWrap/>
+            <w:hideMark/>
+          </w:tcPr>
+          <w:p>
+            <w:pPr>
+              <w:jc w:val="center"/>
+              <w:rPr>
+                <w:rFonts w:ascii="Calibri" w:eastAsia="Times New Roman" w:hAnsi="Calibri" w:cs="Times New Roman"/>
+                <w:color w:val="000000"/>
+                <w:sz w:val="22"/>
+                <w:szCs w:val="22"/>
+              </w:rPr>
+            </w:pPr>
+            <w:proofErr w:type="spellStart"/>
+            <w:r>
+              <w:rPr>
+                <w:rFonts w:ascii="Calibri" w:eastAsia="Times New Roman" w:hAnsi="Calibri" w:cs="Times New Roman"/>
+                <w:color w:val="000000"/>
+                <w:sz w:val="22"/>
+                <w:szCs w:val="22"/>
+              </w:rPr>
+              <w:t>Hist.type</w:t>
+            </w:r>
+            <w:proofErr w:type="spellEnd"/>
+          </w:p>
+        </w:tc>
+        <w:tc>
+          <w:tcPr>
+            <w:tcW w:w="2155" w:type="dxa"/>
+            <w:noWrap/>
+            <w:hideMark/>
+          </w:tcPr>
+          <w:p>
+            <w:pPr>
+              <w:jc w:val="center"/>
+              <w:rPr>
+                <w:rFonts w:ascii="Calibri" w:eastAsia="Times New Roman" w:hAnsi="Calibri" w:cs="Times New Roman"/>
+                <w:color w:val="000000"/>
+                <w:sz w:val="22"/>
+                <w:szCs w:val="22"/>
+              </w:rPr>
+            </w:pPr>
+            <w:proofErr w:type="spellStart"/>
+            <w:r>
+              <w:rPr>
+                <w:rFonts w:ascii="Calibri" w:eastAsia="Times New Roman" w:hAnsi="Calibri" w:cs="Times New Roman"/>
+                <w:color w:val="000000"/>
+                <w:sz w:val="22"/>
+                <w:szCs w:val="22"/>
+              </w:rPr>
+              <w:t>percent.mortality</w:t>
+            </w:r>
+            <w:proofErr w:type="spellEnd"/>
+          </w:p>
+        </w:tc>
+      </w:tr>
+      <w:tr>
+        <w:trPr>
+          <w:trHeight w:val="300"/>
+        </w:trPr>
+        <w:tc>
+          <w:tcPr>
+            <w:tcW w:w="4337" w:type="dxa"/>
+            <w:noWrap/>
+            <w:hideMark/>
+          </w:tcPr>
+          <w:p>
+            <w:pPr>
+              <w:jc w:val="center"/>
+              <w:rPr>
+                <w:rFonts w:ascii="Calibri" w:eastAsia="Times New Roman" w:hAnsi="Calibri" w:cs="Times New Roman"/>
+                <w:color w:val="000000"/>
+                <w:sz w:val="22"/>
+                <w:szCs w:val="22"/>
+              </w:rPr>
+            </w:pPr>
+            <w:r>
+              <w:rPr>
+                <w:rFonts w:ascii="Calibri" w:eastAsia="Times New Roman" w:hAnsi="Calibri" w:cs="Times New Roman"/>
+                <w:color w:val="000000"/>
+                <w:sz w:val="22"/>
+                <w:szCs w:val="22"/>
+              </w:rPr>
+              <w:t>--</w:t>
+            </w:r>
+          </w:p>
+        </w:tc>
+        <w:tc>
+          <w:tcPr>
+            <w:tcW w:w="2858" w:type="dxa"/>
+            <w:noWrap/>
+            <w:hideMark/>
+          </w:tcPr>
+          <w:p>
+            <w:pPr>
+              <w:jc w:val="center"/>
+              <w:rPr>
+                <w:rFonts w:ascii="Calibri" w:eastAsia="Times New Roman" w:hAnsi="Calibri" w:cs="Times New Roman"/>
+                <w:color w:val="000000"/>
+                <w:sz w:val="22"/>
+                <w:szCs w:val="22"/>
+              </w:rPr>
+            </w:pPr>
+            <w:r>
+              <w:rPr>
+                <w:rFonts w:ascii="Calibri" w:eastAsia="Times New Roman" w:hAnsi="Calibri" w:cs="Times New Roman"/>
+                <w:color w:val="000000"/>
+                <w:sz w:val="22"/>
+                <w:szCs w:val="22"/>
+              </w:rPr>
+              <w:t>--</w:t>
+            </w:r>
+          </w:p>
+        </w:tc>
+        <w:tc>
+          <w:tcPr>
+            <w:tcW w:w="2155" w:type="dxa"/>
+            <w:noWrap/>
+            <w:hideMark/>
+          </w:tcPr>
+          <w:p>
+            <w:pPr>
+              <w:jc w:val="center"/>
+              <w:rPr>
+                <w:rFonts w:ascii="Calibri" w:eastAsia="Times New Roman" w:hAnsi="Calibri" w:cs="Times New Roman"/>
+                <w:color w:val="000000"/>
+                <w:sz w:val="22"/>
+                <w:szCs w:val="22"/>
+              </w:rPr>
+            </w:pPr>
+            <w:r>
+              <w:rPr>
+                <w:rFonts w:ascii="Calibri" w:eastAsia="Times New Roman" w:hAnsi="Calibri" w:cs="Times New Roman"/>
+                <w:color w:val="000000"/>
+                <w:sz w:val="22"/>
+                <w:szCs w:val="22"/>
+              </w:rPr>
+              <w:t>--</w:t>
+            </w:r>
+          </w:p>
+        </w:tc>
+      </w:tr>
+      <w:tr>
+        <w:trPr>
+          <w:trHeight w:val="300"/>
+        </w:trPr>
+        <w:tc>
+          <w:tcPr>
+            <w:tcW w:w="4337" w:type="dxa"/>
+            <w:noWrap/>
+            <w:hideMark/>
+          </w:tcPr>
+          <w:p>
+            <w:pPr>
+              <w:jc w:val="center"/>
+              <w:rPr>
+                <w:rFonts w:ascii="Calibri" w:eastAsia="Times New Roman" w:hAnsi="Calibri" w:cs="Times New Roman"/>
+                <w:color w:val="000000"/>
+                <w:sz w:val="22"/>
+                <w:szCs w:val="22"/>
+              </w:rPr>
+            </w:pPr>
+            <w:r>
+              <w:rPr>
+                <w:rFonts w:ascii="Calibri" w:eastAsia="Times New Roman" w:hAnsi="Calibri" w:cs="Times New Roman"/>
+                <w:color w:val="000000"/>
+                <w:sz w:val="22"/>
+                <w:szCs w:val="22"/>
+              </w:rPr>
+              <w:t>C = crop</w:t>
+            </w:r>
+          </w:p>
+        </w:tc>
+        <w:tc>
+          <w:tcPr>
+            <w:tcW w:w="2858" w:type="dxa"/>
+            <w:noWrap/>
+            <w:hideMark/>
+          </w:tcPr>
+          <w:p>
+            <w:pPr>
+              <w:jc w:val="center"/>
+              <w:rPr>
+                <w:rFonts w:ascii="Calibri" w:eastAsia="Times New Roman" w:hAnsi="Calibri" w:cs="Times New Roman"/>
+                <w:color w:val="000000"/>
+                <w:sz w:val="22"/>
+                <w:szCs w:val="22"/>
+              </w:rPr>
+            </w:pPr>
+            <w:r>
+              <w:rPr>
+                <w:rFonts w:ascii="Calibri" w:eastAsia="Times New Roman" w:hAnsi="Calibri" w:cs="Times New Roman"/>
+                <w:color w:val="000000"/>
+                <w:sz w:val="22"/>
+                <w:szCs w:val="22"/>
+              </w:rPr>
+              <w:t>Cultivation</w:t>
+            </w:r>
+          </w:p>
+        </w:tc>
+        <w:tc>
+          <w:tcPr>
+            <w:tcW w:w="2155" w:type="dxa"/>
+            <w:noWrap/>
+            <w:hideMark/>
+          </w:tcPr>
+          <w:p>
+            <w:pPr>
+              <w:jc w:val="center"/>
+              <w:rPr>
+                <w:rFonts w:ascii="Calibri" w:eastAsia="Times New Roman" w:hAnsi="Calibri" w:cs="Times New Roman"/>
+                <w:color w:val="000000"/>
+                <w:sz w:val="22"/>
+                <w:szCs w:val="22"/>
+              </w:rPr>
+            </w:pPr>
+            <w:r>
+              <w:rPr>
+                <w:rFonts w:ascii="Calibri" w:eastAsia="Times New Roman" w:hAnsi="Calibri" w:cs="Times New Roman"/>
+                <w:color w:val="000000"/>
+                <w:sz w:val="22"/>
+                <w:szCs w:val="22"/>
+              </w:rPr>
+              <w:t>100</w:t>
+            </w:r>
+          </w:p>
+        </w:tc>
+      </w:tr>
+      <w:tr>
+        <w:trPr>
+          <w:trHeight w:val="300"/>
+        </w:trPr>
+        <w:tc>
+          <w:tcPr>
+            <w:tcW w:w="4337" w:type="dxa"/>
+            <w:noWrap/>
+            <w:hideMark/>
+          </w:tcPr>
+          <w:p>
+            <w:pPr>
+              <w:jc w:val="center"/>
+              <w:rPr>
+                <w:rFonts w:ascii="Calibri" w:eastAsia="Times New Roman" w:hAnsi="Calibri" w:cs="Times New Roman"/>
+                <w:color w:val="000000"/>
+                <w:sz w:val="22"/>
+                <w:szCs w:val="22"/>
+              </w:rPr>
+            </w:pPr>
+            <w:r>
+              <w:rPr>
+                <w:rFonts w:ascii="Calibri" w:eastAsia="Times New Roman" w:hAnsi="Calibri" w:cs="Times New Roman"/>
+                <w:color w:val="000000"/>
+                <w:sz w:val="22"/>
+                <w:szCs w:val="22"/>
+              </w:rPr>
+              <w:t>SC = shifting cultivation/fallow agriculture/slash and   burn agriculture</w:t>
+            </w:r>
+          </w:p>
+        </w:tc>
+        <w:tc>
+          <w:tcPr>
+            <w:tcW w:w="2858" w:type="dxa"/>
+            <w:noWrap/>
+            <w:hideMark/>
+          </w:tcPr>
+          <w:p>
+            <w:pPr>
+              <w:jc w:val="center"/>
+              <w:rPr>
+                <w:rFonts w:ascii="Calibri" w:eastAsia="Times New Roman" w:hAnsi="Calibri" w:cs="Times New Roman"/>
+                <w:color w:val="000000"/>
+                <w:sz w:val="22"/>
+                <w:szCs w:val="22"/>
+              </w:rPr>
+            </w:pPr>
+            <w:r>
+              <w:rPr>
+                <w:rFonts w:ascii="Calibri" w:eastAsia="Times New Roman" w:hAnsi="Calibri" w:cs="Times New Roman"/>
+                <w:color w:val="000000"/>
+                <w:sz w:val="22"/>
+                <w:szCs w:val="22"/>
+              </w:rPr>
+              <w:t>Shifting cultivation</w:t>
+            </w:r>
+          </w:p>
+        </w:tc>
+        <w:tc>
+          <w:tcPr>
+            <w:tcW w:w="2155" w:type="dxa"/>
+            <w:noWrap/>
+            <w:hideMark/>
+          </w:tcPr>
+          <w:p>
+            <w:pPr>
+              <w:jc w:val="center"/>
+              <w:rPr>
+                <w:rFonts w:ascii="Calibri" w:eastAsia="Times New Roman" w:hAnsi="Calibri" w:cs="Times New Roman"/>
+                <w:color w:val="000000"/>
+                <w:sz w:val="22"/>
+                <w:szCs w:val="22"/>
+              </w:rPr>
+            </w:pPr>
+            <w:r>
+              <w:rPr>
+                <w:rFonts w:ascii="Calibri" w:eastAsia="Times New Roman" w:hAnsi="Calibri" w:cs="Times New Roman"/>
+                <w:color w:val="000000"/>
+                <w:sz w:val="22"/>
+                <w:szCs w:val="22"/>
+              </w:rPr>
+              <w:t>100</w:t>
+            </w:r>
+          </w:p>
+        </w:tc>
+      </w:tr>
+      <w:tr>
+        <w:trPr>
+          <w:trHeight w:val="300"/>
+        </w:trPr>
+        <w:tc>
+          <w:tcPr>
+            <w:tcW w:w="4337" w:type="dxa"/>
+            <w:noWrap/>
+            <w:hideMark/>
+          </w:tcPr>
+          <w:p>
+            <w:pPr>
+              <w:jc w:val="center"/>
+              <w:rPr>
+                <w:rFonts w:ascii="Calibri" w:eastAsia="Times New Roman" w:hAnsi="Calibri" w:cs="Times New Roman"/>
+                <w:color w:val="000000"/>
+                <w:sz w:val="22"/>
+                <w:szCs w:val="22"/>
+              </w:rPr>
+            </w:pPr>
+            <w:r>
+              <w:rPr>
+                <w:rFonts w:ascii="Calibri" w:eastAsia="Times New Roman" w:hAnsi="Calibri" w:cs="Times New Roman"/>
+                <w:color w:val="000000"/>
+                <w:sz w:val="22"/>
+                <w:szCs w:val="22"/>
+              </w:rPr>
+              <w:t xml:space="preserve">H = </w:t>
+            </w:r>
+            <w:proofErr w:type="spellStart"/>
+            <w:r>
+              <w:rPr>
+                <w:rFonts w:ascii="Calibri" w:eastAsia="Times New Roman" w:hAnsi="Calibri" w:cs="Times New Roman"/>
+                <w:color w:val="000000"/>
+                <w:sz w:val="22"/>
+                <w:szCs w:val="22"/>
+              </w:rPr>
+              <w:t>clearcut</w:t>
+            </w:r>
+            <w:proofErr w:type="spellEnd"/>
+            <w:r>
+              <w:rPr>
+                <w:rFonts w:ascii="Calibri" w:eastAsia="Times New Roman" w:hAnsi="Calibri" w:cs="Times New Roman"/>
+                <w:color w:val="000000"/>
+                <w:sz w:val="22"/>
+                <w:szCs w:val="22"/>
+              </w:rPr>
+              <w:t xml:space="preserve"> harvest</w:t>
+            </w:r>
+          </w:p>
+        </w:tc>
+        <w:tc>
+          <w:tcPr>
+            <w:tcW w:w="2858" w:type="dxa"/>
+            <w:noWrap/>
+            <w:hideMark/>
+          </w:tcPr>
+          <w:p>
+            <w:pPr>
+              <w:jc w:val="center"/>
+              <w:rPr>
+                <w:rFonts w:ascii="Calibri" w:eastAsia="Times New Roman" w:hAnsi="Calibri" w:cs="Times New Roman"/>
+                <w:color w:val="000000"/>
+                <w:sz w:val="22"/>
+                <w:szCs w:val="22"/>
+              </w:rPr>
+            </w:pPr>
+            <w:r>
+              <w:rPr>
+                <w:rFonts w:ascii="Calibri" w:eastAsia="Times New Roman" w:hAnsi="Calibri" w:cs="Times New Roman"/>
+                <w:color w:val="000000"/>
+                <w:sz w:val="22"/>
+                <w:szCs w:val="22"/>
+              </w:rPr>
+              <w:t>Harvest</w:t>
+            </w:r>
+          </w:p>
+        </w:tc>
+        <w:tc>
+          <w:tcPr>
+            <w:tcW w:w="2155" w:type="dxa"/>
+            <w:noWrap/>
+            <w:hideMark/>
+          </w:tcPr>
+          <w:p>
+            <w:pPr>
+              <w:jc w:val="center"/>
+              <w:rPr>
+                <w:rFonts w:ascii="Calibri" w:eastAsia="Times New Roman" w:hAnsi="Calibri" w:cs="Times New Roman"/>
+                <w:color w:val="000000"/>
+                <w:sz w:val="22"/>
+                <w:szCs w:val="22"/>
+              </w:rPr>
+            </w:pPr>
+            <w:r>
+              <w:rPr>
+                <w:rFonts w:ascii="Calibri" w:eastAsia="Times New Roman" w:hAnsi="Calibri" w:cs="Times New Roman"/>
+                <w:color w:val="000000"/>
+                <w:sz w:val="22"/>
+                <w:szCs w:val="22"/>
+              </w:rPr>
+              <w:t>100</w:t>
+            </w:r>
+          </w:p>
+        </w:tc>
+      </w:tr>
+      <w:tr>
+        <w:trPr>
+          <w:trHeight w:val="300"/>
+        </w:trPr>
+        <w:tc>
+          <w:tcPr>
+            <w:tcW w:w="4337" w:type="dxa"/>
+            <w:noWrap/>
+            <w:hideMark/>
+          </w:tcPr>
+          <w:p>
+            <w:pPr>
+              <w:jc w:val="center"/>
+              <w:rPr>
+                <w:rFonts w:ascii="Calibri" w:eastAsia="Times New Roman" w:hAnsi="Calibri" w:cs="Times New Roman"/>
+                <w:color w:val="000000"/>
+                <w:sz w:val="22"/>
+                <w:szCs w:val="22"/>
+              </w:rPr>
+            </w:pPr>
+            <w:r>
+              <w:rPr>
+                <w:rFonts w:ascii="Calibri" w:eastAsia="Times New Roman" w:hAnsi="Calibri" w:cs="Times New Roman"/>
+                <w:color w:val="000000"/>
+                <w:sz w:val="22"/>
+                <w:szCs w:val="22"/>
+              </w:rPr>
+              <w:t>F= fire</w:t>
+            </w:r>
+          </w:p>
+        </w:tc>
+        <w:tc>
+          <w:tcPr>
+            <w:tcW w:w="2858" w:type="dxa"/>
+            <w:noWrap/>
+            <w:hideMark/>
+          </w:tcPr>
+          <w:p>
+            <w:pPr>
+              <w:jc w:val="center"/>
+              <w:rPr>
+                <w:rFonts w:ascii="Calibri" w:eastAsia="Times New Roman" w:hAnsi="Calibri" w:cs="Times New Roman"/>
+                <w:color w:val="000000"/>
+                <w:sz w:val="22"/>
+                <w:szCs w:val="22"/>
+              </w:rPr>
+            </w:pPr>
+            <w:r>
+              <w:rPr>
+                <w:rFonts w:ascii="Calibri" w:eastAsia="Times New Roman" w:hAnsi="Calibri" w:cs="Times New Roman"/>
+                <w:color w:val="000000"/>
+                <w:sz w:val="22"/>
+                <w:szCs w:val="22"/>
+              </w:rPr>
+              <w:t>Burned</w:t>
+            </w:r>
+          </w:p>
+        </w:tc>
+        <w:tc>
+          <w:tcPr>
+            <w:tcW w:w="2155" w:type="dxa"/>
+            <w:noWrap/>
+            <w:hideMark/>
+          </w:tcPr>
+          <w:p>
+            <w:pPr>
+              <w:jc w:val="center"/>
+              <w:rPr>
+                <w:rFonts w:ascii="Calibri" w:eastAsia="Times New Roman" w:hAnsi="Calibri" w:cs="Times New Roman"/>
+                <w:color w:val="000000"/>
+                <w:sz w:val="22"/>
+                <w:szCs w:val="22"/>
+              </w:rPr>
+            </w:pPr>
+            <w:r>
+              <w:rPr>
+                <w:rFonts w:ascii="Calibri" w:eastAsia="Times New Roman" w:hAnsi="Calibri" w:cs="Times New Roman"/>
+                <w:color w:val="000000"/>
+                <w:sz w:val="22"/>
+                <w:szCs w:val="22"/>
+              </w:rPr>
+              <w:t>NAC</w:t>
+            </w:r>
+          </w:p>
+        </w:tc>
+      </w:tr>
+      <w:tr>
+        <w:trPr>
+          <w:trHeight w:val="300"/>
+        </w:trPr>
+        <w:tc>
+          <w:tcPr>
+            <w:tcW w:w="4337" w:type="dxa"/>
+            <w:noWrap/>
+            <w:hideMark/>
+          </w:tcPr>
+          <w:p>
+            <w:pPr>
+              <w:jc w:val="center"/>
+              <w:rPr>
+                <w:rFonts w:ascii="Calibri" w:eastAsia="Times New Roman" w:hAnsi="Calibri" w:cs="Times New Roman"/>
+                <w:color w:val="000000"/>
+                <w:sz w:val="22"/>
+                <w:szCs w:val="22"/>
+              </w:rPr>
+            </w:pPr>
+            <w:r>
+              <w:rPr>
+                <w:rFonts w:ascii="Calibri" w:eastAsia="Times New Roman" w:hAnsi="Calibri" w:cs="Times New Roman"/>
+                <w:color w:val="000000"/>
+                <w:sz w:val="22"/>
+                <w:szCs w:val="22"/>
+              </w:rPr>
+              <w:t>D = non-fire disturbance such as landslide or hurricane</w:t>
+            </w:r>
+          </w:p>
+        </w:tc>
+        <w:tc>
+          <w:tcPr>
+            <w:tcW w:w="2858" w:type="dxa"/>
+            <w:noWrap/>
+            <w:hideMark/>
+          </w:tcPr>
+          <w:p>
+            <w:pPr>
+              <w:jc w:val="center"/>
+              <w:rPr>
+                <w:rFonts w:ascii="Calibri" w:eastAsia="Times New Roman" w:hAnsi="Calibri" w:cs="Times New Roman"/>
+                <w:color w:val="000000"/>
+                <w:sz w:val="22"/>
+                <w:szCs w:val="22"/>
+              </w:rPr>
+            </w:pPr>
+            <w:r>
+              <w:rPr>
+                <w:rFonts w:ascii="Calibri" w:eastAsia="Times New Roman" w:hAnsi="Calibri" w:cs="Times New Roman"/>
+                <w:color w:val="000000"/>
+                <w:sz w:val="22"/>
+                <w:szCs w:val="22"/>
+              </w:rPr>
+              <w:t>NAC[TKA1]</w:t>
+            </w:r>
+          </w:p>
+        </w:tc>
+        <w:tc>
+          <w:tcPr>
+            <w:tcW w:w="2155" w:type="dxa"/>
+            <w:noWrap/>
+            <w:hideMark/>
+          </w:tcPr>
+          <w:p>
+            <w:pPr>
+              <w:jc w:val="center"/>
+              <w:rPr>
+                <w:rFonts w:ascii="Calibri" w:eastAsia="Times New Roman" w:hAnsi="Calibri" w:cs="Times New Roman"/>
+                <w:color w:val="000000"/>
+                <w:sz w:val="22"/>
+                <w:szCs w:val="22"/>
+              </w:rPr>
+            </w:pPr>
+            <w:r>
+              <w:rPr>
+                <w:rFonts w:ascii="Calibri" w:eastAsia="Times New Roman" w:hAnsi="Calibri" w:cs="Times New Roman"/>
+                <w:color w:val="000000"/>
+                <w:sz w:val="22"/>
+                <w:szCs w:val="22"/>
+              </w:rPr>
+              <w:t>NAC</w:t>
+            </w:r>
+          </w:p>
+        </w:tc>
+      </w:tr>
+      <w:tr>
+        <w:trPr>
+          <w:trHeight w:val="300"/>
+        </w:trPr>
+        <w:tc>
+          <w:tcPr>
+            <w:tcW w:w="4337" w:type="dxa"/>
+            <w:noWrap/>
+            <w:hideMark/>
+          </w:tcPr>
+          <w:p>
+            <w:pPr>
+              <w:jc w:val="center"/>
+              <w:rPr>
+                <w:rFonts w:ascii="Calibri" w:eastAsia="Times New Roman" w:hAnsi="Calibri" w:cs="Times New Roman"/>
+                <w:color w:val="000000"/>
+                <w:sz w:val="22"/>
+                <w:szCs w:val="22"/>
+              </w:rPr>
+            </w:pPr>
+            <w:r>
+              <w:rPr>
+                <w:rFonts w:ascii="Calibri" w:eastAsia="Times New Roman" w:hAnsi="Calibri" w:cs="Times New Roman"/>
+                <w:color w:val="000000"/>
+                <w:sz w:val="22"/>
+                <w:szCs w:val="22"/>
+              </w:rPr>
+              <w:t>PA = pasture</w:t>
+            </w:r>
+          </w:p>
+        </w:tc>
+        <w:tc>
+          <w:tcPr>
+            <w:tcW w:w="2858" w:type="dxa"/>
+            <w:noWrap/>
+            <w:hideMark/>
+          </w:tcPr>
+          <w:p>
+            <w:pPr>
+              <w:jc w:val="center"/>
+              <w:rPr>
+                <w:rFonts w:ascii="Calibri" w:eastAsia="Times New Roman" w:hAnsi="Calibri" w:cs="Times New Roman"/>
+                <w:color w:val="000000"/>
+                <w:sz w:val="22"/>
+                <w:szCs w:val="22"/>
+              </w:rPr>
+            </w:pPr>
+            <w:r>
+              <w:rPr>
+                <w:rFonts w:ascii="Calibri" w:eastAsia="Times New Roman" w:hAnsi="Calibri" w:cs="Times New Roman"/>
+                <w:color w:val="000000"/>
+                <w:sz w:val="22"/>
+                <w:szCs w:val="22"/>
+              </w:rPr>
+              <w:t>Grazed</w:t>
+            </w:r>
+          </w:p>
+        </w:tc>
+        <w:tc>
+          <w:tcPr>
+            <w:tcW w:w="2155" w:type="dxa"/>
+            <w:noWrap/>
+            <w:hideMark/>
+          </w:tcPr>
+          <w:p>
+            <w:pPr>
+              <w:jc w:val="center"/>
+              <w:rPr>
+                <w:rFonts w:ascii="Calibri" w:eastAsia="Times New Roman" w:hAnsi="Calibri" w:cs="Times New Roman"/>
+                <w:color w:val="000000"/>
+                <w:sz w:val="22"/>
+                <w:szCs w:val="22"/>
+              </w:rPr>
+            </w:pPr>
+            <w:r>
+              <w:rPr>
+                <w:rFonts w:ascii="Calibri" w:eastAsia="Times New Roman" w:hAnsi="Calibri" w:cs="Times New Roman"/>
+                <w:color w:val="000000"/>
+                <w:sz w:val="22"/>
+                <w:szCs w:val="22"/>
+              </w:rPr>
+              <w:t>100</w:t>
+            </w:r>
+          </w:p>
+        </w:tc>
+      </w:tr>
+      <w:tr>
+        <w:trPr>
+          <w:trHeight w:val="300"/>
+        </w:trPr>
+        <w:tc>
+          <w:tcPr>
+            <w:tcW w:w="0" w:type="auto"/>
+            <w:gridSpan w:val="3"/>
+            <w:noWrap/>
+            <w:hideMark/>
+          </w:tcPr>
+          <w:p>
+            <w:pPr>
+              <w:jc w:val="center"/>
+              <w:rPr>
+                <w:rFonts w:ascii="Calibri" w:eastAsia="Times New Roman" w:hAnsi="Calibri" w:cs="Times New Roman"/>
+                <w:color w:val="000000"/>
+                <w:sz w:val="22"/>
+                <w:szCs w:val="22"/>
+              </w:rPr>
+            </w:pPr>
+            <w:r>
+              <w:rPr>
+                <w:rFonts w:ascii="Calibri" w:eastAsia="Times New Roman" w:hAnsi="Calibri" w:cs="Times New Roman"/>
+                <w:color w:val="000000"/>
+                <w:sz w:val="22"/>
+                <w:szCs w:val="22"/>
+              </w:rPr>
+              <w:t>**new categories:**</w:t>
+            </w:r>
+          </w:p>
+        </w:tc>
+      </w:tr>
+      <w:tr>
+        <w:trPr>
+          <w:trHeight w:val="300"/>
+        </w:trPr>
+        <w:tc>
+          <w:tcPr>
+            <w:tcW w:w="4337" w:type="dxa"/>
+            <w:noWrap/>
+            <w:hideMark/>
+          </w:tcPr>
+          <w:p>
+            <w:pPr>
+              <w:jc w:val="center"/>
+              <w:rPr>
+                <w:rFonts w:ascii="Calibri" w:eastAsia="Times New Roman" w:hAnsi="Calibri" w:cs="Times New Roman"/>
+                <w:color w:val="000000"/>
+                <w:sz w:val="22"/>
+                <w:szCs w:val="22"/>
+              </w:rPr>
+            </w:pPr>
+            <w:r>
+              <w:rPr>
+                <w:rFonts w:ascii="Calibri" w:eastAsia="Times New Roman" w:hAnsi="Calibri" w:cs="Times New Roman"/>
+                <w:color w:val="000000"/>
+                <w:sz w:val="22"/>
+                <w:szCs w:val="22"/>
+              </w:rPr>
+              <w:t>C/PA or PA/C</w:t>
+            </w:r>
+          </w:p>
+        </w:tc>
+        <w:tc>
+          <w:tcPr>
+            <w:tcW w:w="2858" w:type="dxa"/>
+            <w:noWrap/>
+            <w:hideMark/>
+          </w:tcPr>
+          <w:p>
+            <w:pPr>
+              <w:jc w:val="center"/>
+              <w:rPr>
+                <w:rFonts w:ascii="Calibri" w:eastAsia="Times New Roman" w:hAnsi="Calibri" w:cs="Times New Roman"/>
+                <w:color w:val="000000"/>
+                <w:sz w:val="22"/>
+                <w:szCs w:val="22"/>
+              </w:rPr>
+            </w:pPr>
+            <w:proofErr w:type="spellStart"/>
+            <w:r>
+              <w:rPr>
+                <w:rFonts w:ascii="Calibri" w:eastAsia="Times New Roman" w:hAnsi="Calibri" w:cs="Times New Roman"/>
+                <w:color w:val="000000"/>
+                <w:sz w:val="22"/>
+                <w:szCs w:val="22"/>
+              </w:rPr>
+              <w:t>Agriculture_generic</w:t>
+            </w:r>
+            <w:proofErr w:type="spellEnd"/>
+          </w:p>
+        </w:tc>
+        <w:tc>
+          <w:tcPr>
+            <w:tcW w:w="2155" w:type="dxa"/>
+            <w:noWrap/>
+            <w:hideMark/>
+          </w:tcPr>
+          <w:p>
+            <w:pPr>
+              <w:jc w:val="center"/>
+              <w:rPr>
+                <w:rFonts w:ascii="Calibri" w:eastAsia="Times New Roman" w:hAnsi="Calibri" w:cs="Times New Roman"/>
+                <w:color w:val="000000"/>
+                <w:sz w:val="22"/>
+                <w:szCs w:val="22"/>
+              </w:rPr>
+            </w:pPr>
+            <w:r>
+              <w:rPr>
+                <w:rFonts w:ascii="Calibri" w:eastAsia="Times New Roman" w:hAnsi="Calibri" w:cs="Times New Roman"/>
+                <w:color w:val="000000"/>
+                <w:sz w:val="22"/>
+                <w:szCs w:val="22"/>
+              </w:rPr>
+              <w:t>100</w:t>
+            </w:r>
+          </w:p>
+        </w:tc>
+      </w:tr>
+      <w:tr>
+        <w:trPr>
+          <w:trHeight w:val="300"/>
+        </w:trPr>
+        <w:tc>
+          <w:tcPr>
+            <w:tcW w:w="4337" w:type="dxa"/>
+            <w:noWrap/>
+            <w:hideMark/>
+          </w:tcPr>
+          <w:p>
+            <w:pPr>
+              <w:jc w:val="center"/>
+              <w:rPr>
+                <w:rFonts w:ascii="Calibri" w:eastAsia="Times New Roman" w:hAnsi="Calibri" w:cs="Times New Roman"/>
+                <w:color w:val="000000"/>
+                <w:sz w:val="22"/>
+                <w:szCs w:val="22"/>
+              </w:rPr>
+            </w:pPr>
+            <w:r>
+              <w:rPr>
+                <w:rFonts w:ascii="Calibri" w:eastAsia="Times New Roman" w:hAnsi="Calibri" w:cs="Times New Roman"/>
+                <w:color w:val="000000"/>
+                <w:sz w:val="22"/>
+                <w:szCs w:val="22"/>
+              </w:rPr>
+              <w:t>SC/PA/H</w:t>
+            </w:r>
+          </w:p>
+        </w:tc>
+        <w:tc>
+          <w:tcPr>
+            <w:tcW w:w="2858" w:type="dxa"/>
+            <w:noWrap/>
+            <w:hideMark/>
+          </w:tcPr>
+          <w:p>
+            <w:pPr>
+              <w:jc w:val="center"/>
+              <w:rPr>
+                <w:rFonts w:ascii="Calibri" w:eastAsia="Times New Roman" w:hAnsi="Calibri" w:cs="Times New Roman"/>
+                <w:color w:val="000000"/>
+                <w:sz w:val="22"/>
+                <w:szCs w:val="22"/>
+              </w:rPr>
+            </w:pPr>
+            <w:proofErr w:type="spellStart"/>
+            <w:r>
+              <w:rPr>
+                <w:rFonts w:ascii="Calibri" w:eastAsia="Times New Roman" w:hAnsi="Calibri" w:cs="Times New Roman"/>
+                <w:color w:val="000000"/>
+                <w:sz w:val="22"/>
+                <w:szCs w:val="22"/>
+              </w:rPr>
+              <w:t>Agriculture_generic</w:t>
+            </w:r>
+            <w:proofErr w:type="spellEnd"/>
+          </w:p>
+        </w:tc>
+        <w:tc>
+          <w:tcPr>
+            <w:tcW w:w="2155" w:type="dxa"/>
+            <w:noWrap/>
+            <w:hideMark/>
+          </w:tcPr>
+          <w:p>
+            <w:pPr>
+              <w:jc w:val="center"/>
+              <w:rPr>
+                <w:rFonts w:ascii="Calibri" w:eastAsia="Times New Roman" w:hAnsi="Calibri" w:cs="Times New Roman"/>
+                <w:color w:val="000000"/>
+                <w:sz w:val="22"/>
+                <w:szCs w:val="22"/>
+              </w:rPr>
+            </w:pPr>
+            <w:r>
+              <w:rPr>
+                <w:rFonts w:ascii="Calibri" w:eastAsia="Times New Roman" w:hAnsi="Calibri" w:cs="Times New Roman"/>
+                <w:color w:val="000000"/>
+                <w:sz w:val="22"/>
+                <w:szCs w:val="22"/>
+              </w:rPr>
+              <w:t>100</w:t>
+            </w:r>
+          </w:p>
+        </w:tc>
+      </w:tr>
+      <w:tr>
+        <w:trPr>
+          <w:trHeight w:val="300"/>
+        </w:trPr>
+        <w:tc>
+          <w:tcPr>
+            <w:tcW w:w="4337" w:type="dxa"/>
+            <w:noWrap/>
+            <w:hideMark/>
+          </w:tcPr>
+          <w:p>
+            <w:pPr>
+              <w:jc w:val="center"/>
+              <w:rPr>
+                <w:rFonts w:ascii="Calibri" w:eastAsia="Times New Roman" w:hAnsi="Calibri" w:cs="Times New Roman"/>
+                <w:color w:val="000000"/>
+                <w:sz w:val="22"/>
+                <w:szCs w:val="22"/>
+              </w:rPr>
+            </w:pPr>
+            <w:r>
+              <w:rPr>
+                <w:rFonts w:ascii="Calibri" w:eastAsia="Times New Roman" w:hAnsi="Calibri" w:cs="Times New Roman"/>
+                <w:color w:val="000000"/>
+                <w:sz w:val="22"/>
+                <w:szCs w:val="22"/>
+              </w:rPr>
+              <w:t>H/D</w:t>
+            </w:r>
+          </w:p>
+        </w:tc>
+        <w:tc>
+          <w:tcPr>
+            <w:tcW w:w="2858" w:type="dxa"/>
+            <w:noWrap/>
+            <w:hideMark/>
+          </w:tcPr>
+          <w:p>
+            <w:pPr>
+              <w:jc w:val="center"/>
+              <w:rPr>
+                <w:rFonts w:ascii="Calibri" w:eastAsia="Times New Roman" w:hAnsi="Calibri" w:cs="Times New Roman"/>
+                <w:color w:val="000000"/>
+                <w:sz w:val="22"/>
+                <w:szCs w:val="22"/>
+              </w:rPr>
+            </w:pPr>
+            <w:proofErr w:type="spellStart"/>
+            <w:r>
+              <w:rPr>
+                <w:rFonts w:ascii="Calibri" w:eastAsia="Times New Roman" w:hAnsi="Calibri" w:cs="Times New Roman"/>
+                <w:color w:val="000000"/>
+                <w:sz w:val="22"/>
+                <w:szCs w:val="22"/>
+              </w:rPr>
+              <w:t>StandClearing</w:t>
+            </w:r>
+            <w:proofErr w:type="spellEnd"/>
+          </w:p>
+        </w:tc>
+        <w:tc>
+          <w:tcPr>
+            <w:tcW w:w="2155" w:type="dxa"/>
+            <w:noWrap/>
+            <w:hideMark/>
+          </w:tcPr>
+          <w:p>
+            <w:pPr>
+              <w:jc w:val="center"/>
+              <w:rPr>
+                <w:rFonts w:ascii="Calibri" w:eastAsia="Times New Roman" w:hAnsi="Calibri" w:cs="Times New Roman"/>
+                <w:color w:val="000000"/>
+                <w:sz w:val="22"/>
+                <w:szCs w:val="22"/>
+              </w:rPr>
+            </w:pPr>
+            <w:r>
+              <w:rPr>
+                <w:rFonts w:ascii="Calibri" w:eastAsia="Times New Roman" w:hAnsi="Calibri" w:cs="Times New Roman"/>
+                <w:color w:val="000000"/>
+                <w:sz w:val="22"/>
+                <w:szCs w:val="22"/>
+              </w:rPr>
+              <w:t>100</w:t>
+            </w:r>
+          </w:p>
+        </w:tc>
+      </w:tr>
+      <w:tr>
+        <w:trPr>
+          <w:trHeight w:val="300"/>
+        </w:trPr>
+        <w:tc>
+          <w:tcPr>
+            <w:tcW w:w="4337" w:type="dxa"/>
+            <w:noWrap/>
+            <w:hideMark/>
+          </w:tcPr>
+          <w:p>
+            <w:pPr>
+              <w:jc w:val="center"/>
+              <w:rPr>
+                <w:rFonts w:ascii="Calibri" w:eastAsia="Times New Roman" w:hAnsi="Calibri" w:cs="Times New Roman"/>
+                <w:color w:val="000000"/>
+                <w:sz w:val="22"/>
+                <w:szCs w:val="22"/>
+              </w:rPr>
+            </w:pPr>
+            <w:r>
+              <w:rPr>
+                <w:rFonts w:ascii="Calibri" w:eastAsia="Times New Roman" w:hAnsi="Calibri" w:cs="Times New Roman"/>
+                <w:color w:val="000000"/>
+                <w:sz w:val="22"/>
+                <w:szCs w:val="22"/>
+              </w:rPr>
+              <w:t>F/D</w:t>
+            </w:r>
+          </w:p>
+        </w:tc>
+        <w:tc>
+          <w:tcPr>
+            <w:tcW w:w="2858" w:type="dxa"/>
+            <w:noWrap/>
+            <w:hideMark/>
+          </w:tcPr>
+          <w:p>
+            <w:pPr>
+              <w:jc w:val="center"/>
+              <w:rPr>
+                <w:rFonts w:ascii="Calibri" w:eastAsia="Times New Roman" w:hAnsi="Calibri" w:cs="Times New Roman"/>
+                <w:color w:val="000000"/>
+                <w:sz w:val="22"/>
+                <w:szCs w:val="22"/>
+              </w:rPr>
+            </w:pPr>
+            <w:proofErr w:type="spellStart"/>
+            <w:r>
+              <w:rPr>
+                <w:rFonts w:ascii="Calibri" w:eastAsia="Times New Roman" w:hAnsi="Calibri" w:cs="Times New Roman"/>
+                <w:color w:val="000000"/>
+                <w:sz w:val="22"/>
+                <w:szCs w:val="22"/>
+              </w:rPr>
+              <w:t>StandClearing</w:t>
+            </w:r>
+            <w:proofErr w:type="spellEnd"/>
+          </w:p>
+        </w:tc>
+        <w:tc>
+          <w:tcPr>
+            <w:tcW w:w="2155" w:type="dxa"/>
+            <w:noWrap/>
+            <w:hideMark/>
+          </w:tcPr>
+          <w:p>
+            <w:pPr>
+              <w:jc w:val="center"/>
+              <w:rPr>
+                <w:rFonts w:ascii="Calibri" w:eastAsia="Times New Roman" w:hAnsi="Calibri" w:cs="Times New Roman"/>
+                <w:color w:val="000000"/>
+                <w:sz w:val="22"/>
+                <w:szCs w:val="22"/>
+              </w:rPr>
+            </w:pPr>
+            <w:r>
+              <w:rPr>
+                <w:rFonts w:ascii="Calibri" w:eastAsia="Times New Roman" w:hAnsi="Calibri" w:cs="Times New Roman"/>
+                <w:color w:val="000000"/>
+                <w:sz w:val="22"/>
+                <w:szCs w:val="22"/>
+              </w:rPr>
+              <w:t>100</w:t>
+            </w:r>
+          </w:p>
+        </w:tc>
+      </w:tr>
+      <w:tr>
+        <w:trPr>
+          <w:trHeight w:val="300"/>
+        </w:trPr>
+        <w:tc>
+          <w:tcPr>
+            <w:tcW w:w="4337" w:type="dxa"/>
+            <w:noWrap/>
+            <w:hideMark/>
+          </w:tcPr>
+          <w:p>
+            <w:pPr>
+              <w:jc w:val="center"/>
+              <w:rPr>
+                <w:rFonts w:ascii="Calibri" w:eastAsia="Times New Roman" w:hAnsi="Calibri" w:cs="Times New Roman"/>
+                <w:color w:val="000000"/>
+                <w:sz w:val="22"/>
+                <w:szCs w:val="22"/>
+              </w:rPr>
+            </w:pPr>
+            <w:r>
+              <w:rPr>
+                <w:rFonts w:ascii="Calibri" w:eastAsia="Times New Roman" w:hAnsi="Calibri" w:cs="Times New Roman"/>
+                <w:color w:val="000000"/>
+                <w:sz w:val="22"/>
+                <w:szCs w:val="22"/>
+              </w:rPr>
+              <w:t>H/F or F/H</w:t>
+            </w:r>
+          </w:p>
+        </w:tc>
+        <w:tc>
+          <w:tcPr>
+            <w:tcW w:w="2858" w:type="dxa"/>
+            <w:noWrap/>
+            <w:hideMark/>
+          </w:tcPr>
+          <w:p>
+            <w:pPr>
+              <w:jc w:val="center"/>
+              <w:rPr>
+                <w:rFonts w:ascii="Calibri" w:eastAsia="Times New Roman" w:hAnsi="Calibri" w:cs="Times New Roman"/>
+                <w:color w:val="000000"/>
+                <w:sz w:val="22"/>
+                <w:szCs w:val="22"/>
+              </w:rPr>
+            </w:pPr>
+            <w:proofErr w:type="spellStart"/>
+            <w:r>
+              <w:rPr>
+                <w:rFonts w:ascii="Calibri" w:eastAsia="Times New Roman" w:hAnsi="Calibri" w:cs="Times New Roman"/>
+                <w:color w:val="000000"/>
+                <w:sz w:val="22"/>
+                <w:szCs w:val="22"/>
+              </w:rPr>
+              <w:t>StandClearing</w:t>
+            </w:r>
+            <w:proofErr w:type="spellEnd"/>
+          </w:p>
+        </w:tc>
+        <w:tc>
+          <w:tcPr>
+            <w:tcW w:w="2155" w:type="dxa"/>
+            <w:noWrap/>
+            <w:hideMark/>
+          </w:tcPr>
+          <w:p>
+            <w:pPr>
+              <w:jc w:val="center"/>
+              <w:rPr>
+                <w:rFonts w:ascii="Calibri" w:eastAsia="Times New Roman" w:hAnsi="Calibri" w:cs="Times New Roman"/>
+                <w:color w:val="000000"/>
+                <w:sz w:val="22"/>
+                <w:szCs w:val="22"/>
+              </w:rPr>
+            </w:pPr>
+            <w:r>
+              <w:rPr>
+                <w:rFonts w:ascii="Calibri" w:eastAsia="Times New Roman" w:hAnsi="Calibri" w:cs="Times New Roman"/>
+                <w:color w:val="000000"/>
+                <w:sz w:val="22"/>
+                <w:szCs w:val="22"/>
+              </w:rPr>
+              <w:t>100</w:t>
+            </w:r>
+          </w:p>
+        </w:tc>
+      </w:tr>
+      <w:tr>
+        <w:trPr>
+          <w:trHeight w:val="300"/>
+        </w:trPr>
+        <w:tc>
+          <w:tcPr>
+            <w:tcW w:w="4337" w:type="dxa"/>
+            <w:noWrap/>
+            <w:hideMark/>
+          </w:tcPr>
+          <w:p>
+            <w:pPr>
+              <w:jc w:val="center"/>
+              <w:rPr>
+                <w:rFonts w:ascii="Calibri" w:eastAsia="Times New Roman" w:hAnsi="Calibri" w:cs="Times New Roman"/>
+                <w:color w:val="000000"/>
+                <w:sz w:val="22"/>
+                <w:szCs w:val="22"/>
+              </w:rPr>
+            </w:pPr>
+            <w:r>
+              <w:rPr>
+                <w:rFonts w:ascii="Calibri" w:eastAsia="Times New Roman" w:hAnsi="Calibri" w:cs="Times New Roman"/>
+                <w:color w:val="000000"/>
+                <w:sz w:val="22"/>
+                <w:szCs w:val="22"/>
+              </w:rPr>
+              <w:t>PA/C</w:t>
+            </w:r>
+          </w:p>
+        </w:tc>
+        <w:tc>
+          <w:tcPr>
+            <w:tcW w:w="2858" w:type="dxa"/>
+            <w:noWrap/>
+            <w:hideMark/>
+          </w:tcPr>
+          <w:p>
+            <w:pPr>
+              <w:jc w:val="center"/>
+              <w:rPr>
+                <w:rFonts w:ascii="Calibri" w:eastAsia="Times New Roman" w:hAnsi="Calibri" w:cs="Times New Roman"/>
+                <w:color w:val="000000"/>
+                <w:sz w:val="22"/>
+                <w:szCs w:val="22"/>
+              </w:rPr>
+            </w:pPr>
+            <w:proofErr w:type="spellStart"/>
+            <w:r>
+              <w:rPr>
+                <w:rFonts w:ascii="Calibri" w:eastAsia="Times New Roman" w:hAnsi="Calibri" w:cs="Times New Roman"/>
+                <w:color w:val="000000"/>
+                <w:sz w:val="22"/>
+                <w:szCs w:val="22"/>
+              </w:rPr>
+              <w:t>Agriculture_generic</w:t>
+            </w:r>
+            <w:proofErr w:type="spellEnd"/>
+          </w:p>
+        </w:tc>
+        <w:tc>
+          <w:tcPr>
+            <w:tcW w:w="2155" w:type="dxa"/>
+            <w:noWrap/>
+            <w:hideMark/>
+          </w:tcPr>
+          <w:p>
+            <w:pPr>
+              <w:jc w:val="center"/>
+              <w:rPr>
+                <w:rFonts w:ascii="Calibri" w:eastAsia="Times New Roman" w:hAnsi="Calibri" w:cs="Times New Roman"/>
+                <w:color w:val="000000"/>
+                <w:sz w:val="22"/>
+                <w:szCs w:val="22"/>
+              </w:rPr>
+            </w:pPr>
+            <w:r>
+              <w:rPr>
+                <w:rFonts w:ascii="Calibri" w:eastAsia="Times New Roman" w:hAnsi="Calibri" w:cs="Times New Roman"/>
+                <w:color w:val="000000"/>
+                <w:sz w:val="22"/>
+                <w:szCs w:val="22"/>
+              </w:rPr>
+              <w:t>100</w:t>
+            </w:r>
+          </w:p>
+        </w:tc>
+      </w:tr>
+      <w:tr>
+        <w:trPr>
+          <w:trHeight w:val="300"/>
+        </w:trPr>
+        <w:tc>
+          <w:tcPr>
+            <w:tcW w:w="4337" w:type="dxa"/>
+            <w:noWrap/>
+            <w:hideMark/>
+          </w:tcPr>
+          <w:p>
+            <w:pPr>
+              <w:jc w:val="center"/>
+              <w:rPr>
+                <w:rFonts w:ascii="Calibri" w:eastAsia="Times New Roman" w:hAnsi="Calibri" w:cs="Times New Roman"/>
+                <w:color w:val="000000"/>
+                <w:sz w:val="22"/>
+                <w:szCs w:val="22"/>
+              </w:rPr>
+            </w:pPr>
+            <w:r>
+              <w:rPr>
+                <w:rFonts w:ascii="Calibri" w:eastAsia="Times New Roman" w:hAnsi="Calibri" w:cs="Times New Roman"/>
+                <w:color w:val="000000"/>
+                <w:sz w:val="22"/>
+                <w:szCs w:val="22"/>
+              </w:rPr>
+              <w:t>SC/PA or SC, PA or SC &amp; PA or SC,PA or SC, PA</w:t>
+            </w:r>
+          </w:p>
+        </w:tc>
+        <w:tc>
+          <w:tcPr>
+            <w:tcW w:w="2858" w:type="dxa"/>
+            <w:noWrap/>
+            <w:hideMark/>
+          </w:tcPr>
+          <w:p>
+            <w:pPr>
+              <w:jc w:val="center"/>
+              <w:rPr>
+                <w:rFonts w:ascii="Calibri" w:eastAsia="Times New Roman" w:hAnsi="Calibri" w:cs="Times New Roman"/>
+                <w:color w:val="000000"/>
+                <w:sz w:val="22"/>
+                <w:szCs w:val="22"/>
+              </w:rPr>
+            </w:pPr>
+            <w:proofErr w:type="spellStart"/>
+            <w:r>
+              <w:rPr>
+                <w:rFonts w:ascii="Calibri" w:eastAsia="Times New Roman" w:hAnsi="Calibri" w:cs="Times New Roman"/>
+                <w:color w:val="000000"/>
+                <w:sz w:val="22"/>
+                <w:szCs w:val="22"/>
+              </w:rPr>
+              <w:t>Agriculture_generic</w:t>
+            </w:r>
+            <w:proofErr w:type="spellEnd"/>
+          </w:p>
+        </w:tc>
+        <w:tc>
+          <w:tcPr>
+            <w:tcW w:w="2155" w:type="dxa"/>
+            <w:noWrap/>
+            <w:hideMark/>
+          </w:tcPr>
+          <w:p>
+            <w:pPr>
+              <w:jc w:val="center"/>
+              <w:rPr>
+                <w:rFonts w:ascii="Calibri" w:eastAsia="Times New Roman" w:hAnsi="Calibri" w:cs="Times New Roman"/>
+                <w:color w:val="000000"/>
+                <w:sz w:val="22"/>
+                <w:szCs w:val="22"/>
+              </w:rPr>
+            </w:pPr>
+            <w:r>
+              <w:rPr>
+                <w:rFonts w:ascii="Calibri" w:eastAsia="Times New Roman" w:hAnsi="Calibri" w:cs="Times New Roman"/>
+                <w:color w:val="000000"/>
+                <w:sz w:val="22"/>
+                <w:szCs w:val="22"/>
+              </w:rPr>
+              <w:t>100</w:t>
+            </w:r>
+          </w:p>
+        </w:tc>
+      </w:tr>
+      <w:tr>
+        <w:trPr>
+          <w:trHeight w:val="300"/>
+        </w:trPr>
+        <w:tc>
+          <w:tcPr>
+            <w:tcW w:w="4337" w:type="dxa"/>
+            <w:noWrap/>
+            <w:hideMark/>
+          </w:tcPr>
+          <w:p>
+            <w:pPr>
+              <w:jc w:val="center"/>
+              <w:rPr>
+                <w:rFonts w:ascii="Calibri" w:eastAsia="Times New Roman" w:hAnsi="Calibri" w:cs="Times New Roman"/>
+                <w:color w:val="000000"/>
+                <w:sz w:val="22"/>
+                <w:szCs w:val="22"/>
+              </w:rPr>
+            </w:pPr>
+            <w:r>
+              <w:rPr>
+                <w:rFonts w:ascii="Calibri" w:eastAsia="Times New Roman" w:hAnsi="Calibri" w:cs="Times New Roman"/>
+                <w:color w:val="000000"/>
+                <w:sz w:val="22"/>
+                <w:szCs w:val="22"/>
+              </w:rPr>
+              <w:t>SC/C</w:t>
+            </w:r>
+          </w:p>
+        </w:tc>
+        <w:tc>
+          <w:tcPr>
+            <w:tcW w:w="2858" w:type="dxa"/>
+            <w:noWrap/>
+            <w:hideMark/>
+          </w:tcPr>
+          <w:p>
+            <w:pPr>
+              <w:jc w:val="center"/>
+              <w:rPr>
+                <w:rFonts w:ascii="Calibri" w:eastAsia="Times New Roman" w:hAnsi="Calibri" w:cs="Times New Roman"/>
+                <w:color w:val="000000"/>
+                <w:sz w:val="22"/>
+                <w:szCs w:val="22"/>
+              </w:rPr>
+            </w:pPr>
+            <w:r>
+              <w:rPr>
+                <w:rFonts w:ascii="Calibri" w:eastAsia="Times New Roman" w:hAnsi="Calibri" w:cs="Times New Roman"/>
+                <w:color w:val="000000"/>
+                <w:sz w:val="22"/>
+                <w:szCs w:val="22"/>
+              </w:rPr>
+              <w:t>Cultivation</w:t>
+            </w:r>
+          </w:p>
+        </w:tc>
+        <w:tc>
+          <w:tcPr>
+            <w:tcW w:w="2155" w:type="dxa"/>
+            <w:noWrap/>
+            <w:hideMark/>
+          </w:tcPr>
+          <w:p>
+            <w:pPr>
+              <w:jc w:val="center"/>
+              <w:rPr>
+                <w:rFonts w:ascii="Calibri" w:eastAsia="Times New Roman" w:hAnsi="Calibri" w:cs="Times New Roman"/>
+                <w:color w:val="000000"/>
+                <w:sz w:val="22"/>
+                <w:szCs w:val="22"/>
+              </w:rPr>
+            </w:pPr>
+            <w:r>
+              <w:rPr>
+                <w:rFonts w:ascii="Calibri" w:eastAsia="Times New Roman" w:hAnsi="Calibri" w:cs="Times New Roman"/>
+                <w:color w:val="000000"/>
+                <w:sz w:val="22"/>
+                <w:szCs w:val="22"/>
+              </w:rPr>
+              <w:t>100</w:t>
+            </w:r>
+          </w:p>
+        </w:tc>
+      </w:tr>
+      <w:tr>
+        <w:trPr>
+          <w:trHeight w:val="300"/>
+        </w:trPr>
+        <w:tc>
+          <w:tcPr>
+            <w:tcW w:w="4337" w:type="dxa"/>
+            <w:noWrap/>
+            <w:hideMark/>
+          </w:tcPr>
+          <w:p>
+            <w:pPr>
+              <w:jc w:val="center"/>
+              <w:rPr>
+                <w:rFonts w:ascii="Calibri" w:eastAsia="Times New Roman" w:hAnsi="Calibri" w:cs="Times New Roman"/>
+                <w:color w:val="000000"/>
+                <w:sz w:val="22"/>
+                <w:szCs w:val="22"/>
+              </w:rPr>
+            </w:pPr>
+            <w:r>
+              <w:rPr>
+                <w:rFonts w:ascii="Calibri" w:eastAsia="Times New Roman" w:hAnsi="Calibri" w:cs="Times New Roman"/>
+                <w:color w:val="000000"/>
+                <w:sz w:val="22"/>
+                <w:szCs w:val="22"/>
+              </w:rPr>
+              <w:t>M   = Mining</w:t>
+            </w:r>
+          </w:p>
+        </w:tc>
+        <w:tc>
+          <w:tcPr>
+            <w:tcW w:w="2858" w:type="dxa"/>
+            <w:noWrap/>
+            <w:hideMark/>
+          </w:tcPr>
+          <w:p>
+            <w:pPr>
+              <w:jc w:val="center"/>
+              <w:rPr>
+                <w:rFonts w:ascii="Calibri" w:eastAsia="Times New Roman" w:hAnsi="Calibri" w:cs="Times New Roman"/>
+                <w:color w:val="000000"/>
+                <w:sz w:val="22"/>
+                <w:szCs w:val="22"/>
+              </w:rPr>
+            </w:pPr>
+            <w:proofErr w:type="spellStart"/>
+            <w:r>
+              <w:rPr>
+                <w:rFonts w:ascii="Calibri" w:eastAsia="Times New Roman" w:hAnsi="Calibri" w:cs="Times New Roman"/>
+                <w:color w:val="000000"/>
+                <w:sz w:val="22"/>
+                <w:szCs w:val="22"/>
+              </w:rPr>
+              <w:t>StandClearing</w:t>
+            </w:r>
+            <w:proofErr w:type="spellEnd"/>
+          </w:p>
+        </w:tc>
+        <w:tc>
+          <w:tcPr>
+            <w:tcW w:w="2155" w:type="dxa"/>
+            <w:noWrap/>
+            <w:hideMark/>
+          </w:tcPr>
+          <w:p>
+            <w:pPr>
+              <w:jc w:val="center"/>
+              <w:rPr>
+                <w:rFonts w:ascii="Calibri" w:eastAsia="Times New Roman" w:hAnsi="Calibri" w:cs="Times New Roman"/>
+                <w:color w:val="000000"/>
+                <w:sz w:val="22"/>
+                <w:szCs w:val="22"/>
+              </w:rPr>
+            </w:pPr>
+            <w:r>
+              <w:rPr>
+                <w:rFonts w:ascii="Calibri" w:eastAsia="Times New Roman" w:hAnsi="Calibri" w:cs="Times New Roman"/>
+                <w:color w:val="000000"/>
+                <w:sz w:val="22"/>
+                <w:szCs w:val="22"/>
+              </w:rPr>
+              <w:t>100</w:t>
+            </w:r>
+          </w:p>
+        </w:tc>
+      </w:tr>
+      <w:tr>
+        <w:trPr>
+          <w:trHeight w:val="300"/>
+        </w:trPr>
+        <w:tc>
+          <w:tcPr>
+            <w:tcW w:w="4337" w:type="dxa"/>
+            <w:noWrap/>
+            <w:hideMark/>
+          </w:tcPr>
+          <w:p>
+            <w:pPr>
+              <w:jc w:val="center"/>
+              <w:rPr>
+                <w:rFonts w:ascii="Calibri" w:eastAsia="Times New Roman" w:hAnsi="Calibri" w:cs="Times New Roman"/>
+                <w:color w:val="000000"/>
+                <w:sz w:val="22"/>
+                <w:szCs w:val="22"/>
+              </w:rPr>
+            </w:pPr>
+            <w:r>
+              <w:rPr>
+                <w:rFonts w:ascii="Calibri" w:eastAsia="Times New Roman" w:hAnsi="Calibri" w:cs="Times New Roman"/>
+                <w:color w:val="000000"/>
+                <w:sz w:val="22"/>
+                <w:szCs w:val="22"/>
+              </w:rPr>
+              <w:t>TMC = "tree" monocrop (e.g., banana/rubber plantation)</w:t>
+            </w:r>
+          </w:p>
+        </w:tc>
+        <w:tc>
+          <w:tcPr>
+            <w:tcW w:w="2858" w:type="dxa"/>
+            <w:noWrap/>
+            <w:hideMark/>
+          </w:tcPr>
+          <w:p>
+            <w:pPr>
+              <w:jc w:val="center"/>
+              <w:rPr>
+                <w:rFonts w:ascii="Calibri" w:eastAsia="Times New Roman" w:hAnsi="Calibri" w:cs="Times New Roman"/>
+                <w:color w:val="000000"/>
+                <w:sz w:val="22"/>
+                <w:szCs w:val="22"/>
+              </w:rPr>
+            </w:pPr>
+            <w:r>
+              <w:rPr>
+                <w:rFonts w:ascii="Calibri" w:eastAsia="Times New Roman" w:hAnsi="Calibri" w:cs="Times New Roman"/>
+                <w:color w:val="000000"/>
+                <w:sz w:val="22"/>
+                <w:szCs w:val="22"/>
+              </w:rPr>
+              <w:t>Cultivation</w:t>
+            </w:r>
+          </w:p>
+        </w:tc>
+        <w:tc>
+          <w:tcPr>
+            <w:tcW w:w="2155" w:type="dxa"/>
+            <w:noWrap/>
+            <w:hideMark/>
+          </w:tcPr>
+          <w:p>
+            <w:pPr>
+              <w:jc w:val="center"/>
+              <w:rPr>
+                <w:rFonts w:ascii="Calibri" w:eastAsia="Times New Roman" w:hAnsi="Calibri" w:cs="Times New Roman"/>
+                <w:color w:val="000000"/>
+                <w:sz w:val="22"/>
+                <w:szCs w:val="22"/>
+              </w:rPr>
+            </w:pPr>
+            <w:r>
+              <w:rPr>
+                <w:rFonts w:ascii="Calibri" w:eastAsia="Times New Roman" w:hAnsi="Calibri" w:cs="Times New Roman"/>
+                <w:color w:val="000000"/>
+                <w:sz w:val="22"/>
+                <w:szCs w:val="22"/>
+              </w:rPr>
+              <w:t>100</w:t>
+            </w:r>
+          </w:p>
+        </w:tc>
+      </w:tr>
+      <w:tr>
+        <w:trPr>
+          <w:trHeight w:val="300"/>
+        </w:trPr>
+        <w:tc>
+          <w:tcPr>
+            <w:tcW w:w="0" w:type="auto"/>
+            <w:gridSpan w:val="3"/>
+            <w:noWrap/>
+            <w:hideMark/>
+          </w:tcPr>
+          <w:p>
+            <w:pPr>
+              <w:jc w:val="center"/>
+              <w:rPr>
+                <w:rFonts w:ascii="Calibri" w:eastAsia="Times New Roman" w:hAnsi="Calibri" w:cs="Times New Roman"/>
+                <w:color w:val="000000"/>
+                <w:sz w:val="22"/>
+                <w:szCs w:val="22"/>
+              </w:rPr>
+            </w:pPr>
+            <w:r>
+              <w:rPr>
+                <w:rFonts w:ascii="Calibri" w:eastAsia="Times New Roman" w:hAnsi="Calibri" w:cs="Times New Roman"/>
+                <w:color w:val="000000"/>
+                <w:sz w:val="22"/>
+                <w:szCs w:val="22"/>
+              </w:rPr>
+              <w:t>**The following get two history events:**</w:t>
+            </w:r>
+          </w:p>
+        </w:tc>
+      </w:tr>
+      <w:tr>
+        <w:trPr>
+          <w:trHeight w:val="300"/>
+        </w:trPr>
+        <w:tc>
+          <w:tcPr>
+            <w:tcW w:w="4337" w:type="dxa"/>
+            <w:noWrap/>
+            <w:hideMark/>
+          </w:tcPr>
+          <w:p>
+            <w:pPr>
+              <w:jc w:val="center"/>
+              <w:rPr>
+                <w:rFonts w:ascii="Calibri" w:eastAsia="Times New Roman" w:hAnsi="Calibri" w:cs="Times New Roman"/>
+                <w:color w:val="000000"/>
+                <w:sz w:val="22"/>
+                <w:szCs w:val="22"/>
+              </w:rPr>
+            </w:pPr>
+            <w:r>
+              <w:rPr>
+                <w:rFonts w:ascii="Calibri" w:eastAsia="Times New Roman" w:hAnsi="Calibri" w:cs="Times New Roman"/>
+                <w:color w:val="000000"/>
+                <w:sz w:val="22"/>
+                <w:szCs w:val="22"/>
+              </w:rPr>
+              <w:t>PA/H</w:t>
+            </w:r>
+          </w:p>
+        </w:tc>
+        <w:tc>
+          <w:tcPr>
+            <w:tcW w:w="2858" w:type="dxa"/>
+            <w:noWrap/>
+            <w:hideMark/>
+          </w:tcPr>
+          <w:p>
+            <w:pPr>
+              <w:jc w:val="center"/>
+              <w:rPr>
+                <w:rFonts w:ascii="Calibri" w:eastAsia="Times New Roman" w:hAnsi="Calibri" w:cs="Times New Roman"/>
+                <w:color w:val="000000"/>
+                <w:sz w:val="22"/>
+                <w:szCs w:val="22"/>
+              </w:rPr>
+            </w:pPr>
+            <w:r>
+              <w:rPr>
+                <w:rFonts w:ascii="Calibri" w:eastAsia="Times New Roman" w:hAnsi="Calibri" w:cs="Times New Roman"/>
+                <w:color w:val="000000"/>
+                <w:sz w:val="22"/>
+                <w:szCs w:val="22"/>
+              </w:rPr>
+              <w:t>Harvest</w:t>
+            </w:r>
+          </w:p>
+        </w:tc>
+        <w:tc>
+          <w:tcPr>
+            <w:tcW w:w="2155" w:type="dxa"/>
+            <w:noWrap/>
+            <w:hideMark/>
+          </w:tcPr>
+          <w:p>
+            <w:pPr>
+              <w:jc w:val="center"/>
+              <w:rPr>
+                <w:rFonts w:ascii="Calibri" w:eastAsia="Times New Roman" w:hAnsi="Calibri" w:cs="Times New Roman"/>
+                <w:color w:val="000000"/>
+                <w:sz w:val="22"/>
+                <w:szCs w:val="22"/>
+              </w:rPr>
+            </w:pPr>
+            <w:r>
+              <w:rPr>
+                <w:rFonts w:ascii="Calibri" w:eastAsia="Times New Roman" w:hAnsi="Calibri" w:cs="Times New Roman"/>
+                <w:color w:val="000000"/>
+                <w:sz w:val="22"/>
+                <w:szCs w:val="22"/>
+              </w:rPr>
+              <w:t>100</w:t>
+            </w:r>
+          </w:p>
+        </w:tc>
+      </w:tr>
+      <w:tr>
+        <w:trPr>
+          <w:trHeight w:val="300"/>
+        </w:trPr>
+        <w:tc>
+          <w:tcPr>
+            <w:tcW w:w="4337" w:type="dxa"/>
+            <w:noWrap/>
+            <w:hideMark/>
+          </w:tcPr>
+          <w:p>
+            <w:pPr>
+              <w:jc w:val="center"/>
+              <w:rPr>
+                <w:rFonts w:ascii="Calibri" w:eastAsia="Times New Roman" w:hAnsi="Calibri" w:cs="Times New Roman"/>
+                <w:color w:val="000000"/>
+                <w:sz w:val="22"/>
+                <w:szCs w:val="22"/>
+              </w:rPr>
+            </w:pPr>
+            <w:r>
+              <w:rPr>
+                <w:rFonts w:ascii="Calibri" w:eastAsia="Times New Roman" w:hAnsi="Calibri" w:cs="Times New Roman"/>
+                <w:color w:val="000000"/>
+                <w:sz w:val="22"/>
+                <w:szCs w:val="22"/>
+              </w:rPr>
+              <w:t>"</w:t>
+            </w:r>
+          </w:p>
+        </w:tc>
+        <w:tc>
+          <w:tcPr>
+            <w:tcW w:w="2858" w:type="dxa"/>
+            <w:noWrap/>
+            <w:hideMark/>
+          </w:tcPr>
+          <w:p>
+            <w:pPr>
+              <w:jc w:val="center"/>
+              <w:rPr>
+                <w:rFonts w:ascii="Calibri" w:eastAsia="Times New Roman" w:hAnsi="Calibri" w:cs="Times New Roman"/>
+                <w:color w:val="000000"/>
+                <w:sz w:val="22"/>
+                <w:szCs w:val="22"/>
+              </w:rPr>
+            </w:pPr>
+            <w:r>
+              <w:rPr>
+                <w:rFonts w:ascii="Calibri" w:eastAsia="Times New Roman" w:hAnsi="Calibri" w:cs="Times New Roman"/>
+                <w:color w:val="000000"/>
+                <w:sz w:val="22"/>
+                <w:szCs w:val="22"/>
+              </w:rPr>
+              <w:t>Grazed</w:t>
+            </w:r>
+          </w:p>
+        </w:tc>
+        <w:tc>
+          <w:tcPr>
+            <w:tcW w:w="2155" w:type="dxa"/>
+            <w:noWrap/>
+            <w:hideMark/>
+          </w:tcPr>
+          <w:p>
+            <w:pPr>
+              <w:jc w:val="center"/>
+              <w:rPr>
+                <w:rFonts w:ascii="Calibri" w:eastAsia="Times New Roman" w:hAnsi="Calibri" w:cs="Times New Roman"/>
+                <w:color w:val="000000"/>
+                <w:sz w:val="22"/>
+                <w:szCs w:val="22"/>
+              </w:rPr>
+            </w:pPr>
+            <w:r>
+              <w:rPr>
+                <w:rFonts w:ascii="Calibri" w:eastAsia="Times New Roman" w:hAnsi="Calibri" w:cs="Times New Roman"/>
+                <w:color w:val="000000"/>
+                <w:sz w:val="22"/>
+                <w:szCs w:val="22"/>
+              </w:rPr>
+              <w:t>100</w:t>
+            </w:r>
+          </w:p>
+        </w:tc>
+      </w:tr>
+      <w:tr>
+        <w:trPr>
+          <w:trHeight w:val="300"/>
+        </w:trPr>
+        <w:tc>
+          <w:tcPr>
+            <w:tcW w:w="4337" w:type="dxa"/>
+            <w:noWrap/>
+            <w:hideMark/>
+          </w:tcPr>
+          <w:p>
+            <w:pPr>
+              <w:jc w:val="center"/>
+              <w:rPr>
+                <w:rFonts w:ascii="Calibri" w:eastAsia="Times New Roman" w:hAnsi="Calibri" w:cs="Times New Roman"/>
+                <w:color w:val="000000"/>
+                <w:sz w:val="22"/>
+                <w:szCs w:val="22"/>
+              </w:rPr>
+            </w:pPr>
+            <w:r>
+              <w:rPr>
+                <w:rFonts w:ascii="Calibri" w:eastAsia="Times New Roman" w:hAnsi="Calibri" w:cs="Times New Roman"/>
+                <w:color w:val="000000"/>
+                <w:sz w:val="22"/>
+                <w:szCs w:val="22"/>
+              </w:rPr>
+              <w:t>PA/F</w:t>
+            </w:r>
+          </w:p>
+        </w:tc>
+        <w:tc>
+          <w:tcPr>
+            <w:tcW w:w="2858" w:type="dxa"/>
+            <w:noWrap/>
+            <w:hideMark/>
+          </w:tcPr>
+          <w:p>
+            <w:pPr>
+              <w:jc w:val="center"/>
+              <w:rPr>
+                <w:rFonts w:ascii="Calibri" w:eastAsia="Times New Roman" w:hAnsi="Calibri" w:cs="Times New Roman"/>
+                <w:color w:val="000000"/>
+                <w:sz w:val="22"/>
+                <w:szCs w:val="22"/>
+              </w:rPr>
+            </w:pPr>
+            <w:r>
+              <w:rPr>
+                <w:rFonts w:ascii="Calibri" w:eastAsia="Times New Roman" w:hAnsi="Calibri" w:cs="Times New Roman"/>
+                <w:color w:val="000000"/>
+                <w:sz w:val="22"/>
+                <w:szCs w:val="22"/>
+              </w:rPr>
+              <w:t>Burned</w:t>
+            </w:r>
+          </w:p>
+        </w:tc>
+        <w:tc>
+          <w:tcPr>
+            <w:tcW w:w="2155" w:type="dxa"/>
+            <w:noWrap/>
+            <w:hideMark/>
+          </w:tcPr>
+          <w:p>
+            <w:pPr>
+              <w:jc w:val="center"/>
+              <w:rPr>
+                <w:rFonts w:ascii="Calibri" w:eastAsia="Times New Roman" w:hAnsi="Calibri" w:cs="Times New Roman"/>
+                <w:color w:val="000000"/>
+                <w:sz w:val="22"/>
+                <w:szCs w:val="22"/>
+              </w:rPr>
+            </w:pPr>
+            <w:r>
+              <w:rPr>
+                <w:rFonts w:ascii="Calibri" w:eastAsia="Times New Roman" w:hAnsi="Calibri" w:cs="Times New Roman"/>
+                <w:color w:val="000000"/>
+                <w:sz w:val="22"/>
+                <w:szCs w:val="22"/>
+              </w:rPr>
+              <w:t>100</w:t>
+            </w:r>
+          </w:p>
+        </w:tc>
+      </w:tr>
+      <w:tr>
+        <w:trPr>
+          <w:trHeight w:val="300"/>
+        </w:trPr>
+        <w:tc>
+          <w:tcPr>
+            <w:tcW w:w="4337" w:type="dxa"/>
+            <w:noWrap/>
+            <w:hideMark/>
+          </w:tcPr>
+          <w:p>
+            <w:pPr>
+              <w:jc w:val="center"/>
+              <w:rPr>
+                <w:rFonts w:ascii="Calibri" w:eastAsia="Times New Roman" w:hAnsi="Calibri" w:cs="Times New Roman"/>
+                <w:color w:val="000000"/>
+                <w:sz w:val="22"/>
+                <w:szCs w:val="22"/>
+              </w:rPr>
+            </w:pPr>
+            <w:r>
+              <w:rPr>
+                <w:rFonts w:ascii="Calibri" w:eastAsia="Times New Roman" w:hAnsi="Calibri" w:cs="Times New Roman"/>
+                <w:color w:val="000000"/>
+                <w:sz w:val="22"/>
+                <w:szCs w:val="22"/>
+              </w:rPr>
+              <w:t>"</w:t>
+            </w:r>
+          </w:p>
+        </w:tc>
+        <w:tc>
+          <w:tcPr>
+            <w:tcW w:w="2858" w:type="dxa"/>
+            <w:noWrap/>
+            <w:hideMark/>
+          </w:tcPr>
+          <w:p>
+            <w:pPr>
+              <w:jc w:val="center"/>
+              <w:rPr>
+                <w:rFonts w:ascii="Calibri" w:eastAsia="Times New Roman" w:hAnsi="Calibri" w:cs="Times New Roman"/>
+                <w:color w:val="000000"/>
+                <w:sz w:val="22"/>
+                <w:szCs w:val="22"/>
+              </w:rPr>
+            </w:pPr>
+            <w:r>
+              <w:rPr>
+                <w:rFonts w:ascii="Calibri" w:eastAsia="Times New Roman" w:hAnsi="Calibri" w:cs="Times New Roman"/>
+                <w:color w:val="000000"/>
+                <w:sz w:val="22"/>
+                <w:szCs w:val="22"/>
+              </w:rPr>
+              <w:t>Grazed</w:t>
+            </w:r>
+          </w:p>
+        </w:tc>
+        <w:tc>
+          <w:tcPr>
+            <w:tcW w:w="2155" w:type="dxa"/>
+            <w:noWrap/>
+            <w:hideMark/>
+          </w:tcPr>
+          <w:p>
+            <w:pPr>
+              <w:jc w:val="center"/>
+              <w:rPr>
+                <w:rFonts w:ascii="Calibri" w:eastAsia="Times New Roman" w:hAnsi="Calibri" w:cs="Times New Roman"/>
+                <w:color w:val="000000"/>
+                <w:sz w:val="22"/>
+                <w:szCs w:val="22"/>
+              </w:rPr>
+            </w:pPr>
+            <w:r>
+              <w:rPr>
+                <w:rFonts w:ascii="Calibri" w:eastAsia="Times New Roman" w:hAnsi="Calibri" w:cs="Times New Roman"/>
+                <w:color w:val="000000"/>
+                <w:sz w:val="22"/>
+                <w:szCs w:val="22"/>
+              </w:rPr>
+              <w:t>100</w:t>
+            </w:r>
+          </w:p>
+        </w:tc>
+      </w:tr>
+      <w:tr>
+        <w:trPr>
+          <w:trHeight w:val="300"/>
+        </w:trPr>
+        <w:tc>
+          <w:tcPr>
+            <w:tcW w:w="4337" w:type="dxa"/>
+            <w:noWrap/>
+            <w:hideMark/>
+          </w:tcPr>
+          <w:p>
+            <w:pPr>
+              <w:jc w:val="center"/>
+              <w:rPr>
+                <w:rFonts w:ascii="Calibri" w:eastAsia="Times New Roman" w:hAnsi="Calibri" w:cs="Times New Roman"/>
+                <w:color w:val="000000"/>
+                <w:sz w:val="22"/>
+                <w:szCs w:val="22"/>
+              </w:rPr>
+            </w:pPr>
+            <w:r>
+              <w:rPr>
+                <w:rFonts w:ascii="Calibri" w:eastAsia="Times New Roman" w:hAnsi="Calibri" w:cs="Times New Roman"/>
+                <w:color w:val="000000"/>
+                <w:sz w:val="22"/>
+                <w:szCs w:val="22"/>
+              </w:rPr>
+              <w:t>C/H</w:t>
+            </w:r>
+          </w:p>
+        </w:tc>
+        <w:tc>
+          <w:tcPr>
+            <w:tcW w:w="2858" w:type="dxa"/>
+            <w:noWrap/>
+            <w:hideMark/>
+          </w:tcPr>
+          <w:p>
+            <w:pPr>
+              <w:jc w:val="center"/>
+              <w:rPr>
+                <w:rFonts w:ascii="Calibri" w:eastAsia="Times New Roman" w:hAnsi="Calibri" w:cs="Times New Roman"/>
+                <w:color w:val="000000"/>
+                <w:sz w:val="22"/>
+                <w:szCs w:val="22"/>
+              </w:rPr>
+            </w:pPr>
+            <w:r>
+              <w:rPr>
+                <w:rFonts w:ascii="Calibri" w:eastAsia="Times New Roman" w:hAnsi="Calibri" w:cs="Times New Roman"/>
+                <w:color w:val="000000"/>
+                <w:sz w:val="22"/>
+                <w:szCs w:val="22"/>
+              </w:rPr>
+              <w:t>Harvest</w:t>
+            </w:r>
+          </w:p>
+        </w:tc>
+        <w:tc>
+          <w:tcPr>
+            <w:tcW w:w="2155" w:type="dxa"/>
+            <w:noWrap/>
+            <w:hideMark/>
+          </w:tcPr>
+          <w:p>
+            <w:pPr>
+              <w:jc w:val="center"/>
+              <w:rPr>
+                <w:rFonts w:ascii="Calibri" w:eastAsia="Times New Roman" w:hAnsi="Calibri" w:cs="Times New Roman"/>
+                <w:color w:val="000000"/>
+                <w:sz w:val="22"/>
+                <w:szCs w:val="22"/>
+              </w:rPr>
+            </w:pPr>
+            <w:r>
+              <w:rPr>
+                <w:rFonts w:ascii="Calibri" w:eastAsia="Times New Roman" w:hAnsi="Calibri" w:cs="Times New Roman"/>
+                <w:color w:val="000000"/>
+                <w:sz w:val="22"/>
+                <w:szCs w:val="22"/>
+              </w:rPr>
+              <w:t>100</w:t>
+            </w:r>
+          </w:p>
+        </w:tc>
+      </w:tr>
+      <w:tr>
+        <w:trPr>
+          <w:trHeight w:val="300"/>
+        </w:trPr>
+        <w:tc>
+          <w:tcPr>
+            <w:tcW w:w="4337" w:type="dxa"/>
+            <w:noWrap/>
+            <w:hideMark/>
+          </w:tcPr>
+          <w:p>
+            <w:pPr>
+              <w:jc w:val="center"/>
+              <w:rPr>
+                <w:rFonts w:ascii="Calibri" w:eastAsia="Times New Roman" w:hAnsi="Calibri" w:cs="Times New Roman"/>
+                <w:color w:val="000000"/>
+                <w:sz w:val="22"/>
+                <w:szCs w:val="22"/>
+              </w:rPr>
+            </w:pPr>
+            <w:r>
+              <w:rPr>
+                <w:rFonts w:ascii="Calibri" w:eastAsia="Times New Roman" w:hAnsi="Calibri" w:cs="Times New Roman"/>
+                <w:color w:val="000000"/>
+                <w:sz w:val="22"/>
+                <w:szCs w:val="22"/>
+              </w:rPr>
+              <w:t>"</w:t>
+            </w:r>
+          </w:p>
+        </w:tc>
+        <w:tc>
+          <w:tcPr>
+            <w:tcW w:w="2858" w:type="dxa"/>
+            <w:noWrap/>
+            <w:hideMark/>
+          </w:tcPr>
+          <w:p>
+            <w:pPr>
+              <w:jc w:val="center"/>
+              <w:rPr>
+                <w:rFonts w:ascii="Calibri" w:eastAsia="Times New Roman" w:hAnsi="Calibri" w:cs="Times New Roman"/>
+                <w:color w:val="000000"/>
+                <w:sz w:val="22"/>
+                <w:szCs w:val="22"/>
+              </w:rPr>
+            </w:pPr>
+            <w:r>
+              <w:rPr>
+                <w:rFonts w:ascii="Calibri" w:eastAsia="Times New Roman" w:hAnsi="Calibri" w:cs="Times New Roman"/>
+                <w:color w:val="000000"/>
+                <w:sz w:val="22"/>
+                <w:szCs w:val="22"/>
+              </w:rPr>
+              <w:t>Cultivation</w:t>
+            </w:r>
+          </w:p>
+        </w:tc>
+        <w:tc>
+          <w:tcPr>
+            <w:tcW w:w="2155" w:type="dxa"/>
+            <w:noWrap/>
+            <w:hideMark/>
+          </w:tcPr>
+          <w:p>
+            <w:pPr>
+              <w:jc w:val="center"/>
+              <w:rPr>
+                <w:rFonts w:ascii="Calibri" w:eastAsia="Times New Roman" w:hAnsi="Calibri" w:cs="Times New Roman"/>
+                <w:color w:val="000000"/>
+                <w:sz w:val="22"/>
+                <w:szCs w:val="22"/>
+              </w:rPr>
+            </w:pPr>
+            <w:r>
+              <w:rPr>
+                <w:rFonts w:ascii="Calibri" w:eastAsia="Times New Roman" w:hAnsi="Calibri" w:cs="Times New Roman"/>
+                <w:color w:val="000000"/>
+                <w:sz w:val="22"/>
+                <w:szCs w:val="22"/>
+              </w:rPr>
+              <w:t>100</w:t>
+            </w:r>
+          </w:p>
+        </w:tc>
+      </w:tr>
+      <w:tr>
+        <w:trPr>
+          <w:trHeight w:val="300"/>
+        </w:trPr>
+        <w:tc>
+          <w:tcPr>
+            <w:tcW w:w="4337" w:type="dxa"/>
+            <w:noWrap/>
+            <w:hideMark/>
+          </w:tcPr>
+          <w:p>
+            <w:pPr>
+              <w:jc w:val="center"/>
+              <w:rPr>
+                <w:rFonts w:ascii="Calibri" w:eastAsia="Times New Roman" w:hAnsi="Calibri" w:cs="Times New Roman"/>
+                <w:color w:val="000000"/>
+                <w:sz w:val="22"/>
+                <w:szCs w:val="22"/>
+              </w:rPr>
+            </w:pPr>
+            <w:r>
+              <w:rPr>
+                <w:rFonts w:ascii="Calibri" w:eastAsia="Times New Roman" w:hAnsi="Calibri" w:cs="Times New Roman"/>
+                <w:color w:val="000000"/>
+                <w:sz w:val="22"/>
+                <w:szCs w:val="22"/>
+              </w:rPr>
+              <w:t>SC/F</w:t>
+            </w:r>
+          </w:p>
+        </w:tc>
+        <w:tc>
+          <w:tcPr>
+            <w:tcW w:w="2858" w:type="dxa"/>
+            <w:noWrap/>
+            <w:hideMark/>
+          </w:tcPr>
+          <w:p>
+            <w:pPr>
+              <w:jc w:val="center"/>
+              <w:rPr>
+                <w:rFonts w:ascii="Calibri" w:eastAsia="Times New Roman" w:hAnsi="Calibri" w:cs="Times New Roman"/>
+                <w:color w:val="000000"/>
+                <w:sz w:val="22"/>
+                <w:szCs w:val="22"/>
+              </w:rPr>
+            </w:pPr>
+            <w:r>
+              <w:rPr>
+                <w:rFonts w:ascii="Calibri" w:eastAsia="Times New Roman" w:hAnsi="Calibri" w:cs="Times New Roman"/>
+                <w:color w:val="000000"/>
+                <w:sz w:val="22"/>
+                <w:szCs w:val="22"/>
+              </w:rPr>
+              <w:t>Fire</w:t>
+            </w:r>
+          </w:p>
+        </w:tc>
+        <w:tc>
+          <w:tcPr>
+            <w:tcW w:w="2155" w:type="dxa"/>
+            <w:noWrap/>
+            <w:hideMark/>
+          </w:tcPr>
+          <w:p>
+            <w:pPr>
+              <w:jc w:val="center"/>
+              <w:rPr>
+                <w:rFonts w:ascii="Calibri" w:eastAsia="Times New Roman" w:hAnsi="Calibri" w:cs="Times New Roman"/>
+                <w:color w:val="000000"/>
+                <w:sz w:val="22"/>
+                <w:szCs w:val="22"/>
+              </w:rPr>
+            </w:pPr>
+            <w:r>
+              <w:rPr>
+                <w:rFonts w:ascii="Calibri" w:eastAsia="Times New Roman" w:hAnsi="Calibri" w:cs="Times New Roman"/>
+                <w:color w:val="000000"/>
+                <w:sz w:val="22"/>
+                <w:szCs w:val="22"/>
+              </w:rPr>
+              <w:t>100</w:t>
+            </w:r>
+          </w:p>
+        </w:tc>
+      </w:tr>
+      <w:tr>
+        <w:trPr>
+          <w:trHeight w:val="300"/>
+        </w:trPr>
+        <w:tc>
+          <w:tcPr>
+            <w:tcW w:w="4337" w:type="dxa"/>
+            <w:noWrap/>
+            <w:hideMark/>
+          </w:tcPr>
+          <w:p>
+            <w:pPr>
+              <w:jc w:val="center"/>
+              <w:rPr>
+                <w:rFonts w:ascii="Calibri" w:eastAsia="Times New Roman" w:hAnsi="Calibri" w:cs="Times New Roman"/>
+                <w:color w:val="000000"/>
+                <w:sz w:val="22"/>
+                <w:szCs w:val="22"/>
+              </w:rPr>
+            </w:pPr>
+            <w:r>
+              <w:rPr>
+                <w:rFonts w:ascii="Calibri" w:eastAsia="Times New Roman" w:hAnsi="Calibri" w:cs="Times New Roman"/>
+                <w:color w:val="000000"/>
+                <w:sz w:val="22"/>
+                <w:szCs w:val="22"/>
+              </w:rPr>
+              <w:t>"</w:t>
+            </w:r>
+          </w:p>
+        </w:tc>
+        <w:tc>
+          <w:tcPr>
+            <w:tcW w:w="2858" w:type="dxa"/>
+            <w:noWrap/>
+            <w:hideMark/>
+          </w:tcPr>
+          <w:p>
+            <w:pPr>
+              <w:jc w:val="center"/>
+              <w:rPr>
+                <w:rFonts w:ascii="Calibri" w:eastAsia="Times New Roman" w:hAnsi="Calibri" w:cs="Times New Roman"/>
+                <w:color w:val="000000"/>
+                <w:sz w:val="22"/>
+                <w:szCs w:val="22"/>
+              </w:rPr>
+            </w:pPr>
+            <w:r>
+              <w:rPr>
+                <w:rFonts w:ascii="Calibri" w:eastAsia="Times New Roman" w:hAnsi="Calibri" w:cs="Times New Roman"/>
+                <w:color w:val="000000"/>
+                <w:sz w:val="22"/>
+                <w:szCs w:val="22"/>
+              </w:rPr>
+              <w:t>Shifting cultivation</w:t>
+            </w:r>
+          </w:p>
+        </w:tc>
+        <w:tc>
+          <w:tcPr>
+            <w:tcW w:w="2155" w:type="dxa"/>
+            <w:noWrap/>
+            <w:hideMark/>
+          </w:tcPr>
+          <w:p>
+            <w:pPr>
+              <w:jc w:val="center"/>
+              <w:rPr>
+                <w:rFonts w:ascii="Calibri" w:eastAsia="Times New Roman" w:hAnsi="Calibri" w:cs="Times New Roman"/>
+                <w:color w:val="000000"/>
+                <w:sz w:val="22"/>
+                <w:szCs w:val="22"/>
+              </w:rPr>
+            </w:pPr>
+            <w:r>
+              <w:rPr>
+                <w:rFonts w:ascii="Calibri" w:eastAsia="Times New Roman" w:hAnsi="Calibri" w:cs="Times New Roman"/>
+                <w:color w:val="000000"/>
+                <w:sz w:val="22"/>
+                <w:szCs w:val="22"/>
+              </w:rPr>
+              <w:t>100</w:t>
+            </w:r>
+          </w:p>
+        </w:tc>
+      </w:tr>
+    </w:tbl>
+    <w:p>
+      <w:bookmarkStart w:id="2" w:name="_GoBack"/>
+      <w:bookmarkEnd w:id="2"/>
     </w:p>
     <w:sectPr>
       <w:pgSz w:w="12240" w:h="15840"/>
@@ -3589,7 +5943,7 @@
 </file>
 
 <file path=word/comments.xml><?xml version="1.0" encoding="utf-8"?>
-<w:comments xmlns:wpc="http://schemas.microsoft.com/office/word/2010/wordprocessingCanvas" xmlns:mo="http://schemas.microsoft.com/office/mac/office/2008/main" xmlns:mc="http://schemas.openxmlformats.org/markup-compatibility/2006" xmlns:mv="urn:schemas-microsoft-com:mac:vml" xmlns:o="urn:schemas-microsoft-com:office:office" xmlns:r="http://schemas.openxmlformats.org/officeDocument/2006/relationships" xmlns:m="http://schemas.openxmlformats.org/officeDocument/2006/math" xmlns:v="urn:schemas-microsoft-com:vml" xmlns:wp14="http://schemas.microsoft.com/office/word/2010/wordprocessingDrawing" xmlns:wp="http://schemas.openxmlformats.org/drawingml/2006/wordprocessingDrawing" xmlns:w10="urn:schemas-microsoft-com:office:word" xmlns:w="http://schemas.openxmlformats.org/wordprocessingml/2006/main" xmlns:w14="http://schemas.microsoft.com/office/word/2010/wordml" xmlns:w15="http://schemas.microsoft.com/office/word/2012/wordml" xmlns:wpg="http://schemas.microsoft.com/office/word/2010/wordprocessingGroup" xmlns:wpi="http://schemas.microsoft.com/office/word/2010/wordprocessingInk" xmlns:wne="http://schemas.microsoft.com/office/word/2006/wordml" xmlns:wps="http://schemas.microsoft.com/office/word/2010/wordprocessingShape" mc:Ignorable="w14 w15 wp14">
+<w:comments xmlns:wpc="http://schemas.microsoft.com/office/word/2010/wordprocessingCanvas" xmlns:cx="http://schemas.microsoft.com/office/drawing/2014/chartex" xmlns:cx1="http://schemas.microsoft.com/office/drawing/2015/9/8/chartex" xmlns:mc="http://schemas.openxmlformats.org/markup-compatibility/2006" xmlns:o="urn:schemas-microsoft-com:office:office" xmlns:r="http://schemas.openxmlformats.org/officeDocument/2006/relationships" xmlns:m="http://schemas.openxmlformats.org/officeDocument/2006/math" xmlns:v="urn:schemas-microsoft-com:vml" xmlns:wp14="http://schemas.microsoft.com/office/word/2010/wordprocessingDrawing" xmlns:wp="http://schemas.openxmlformats.org/drawingml/2006/wordprocessingDrawing" xmlns:w10="urn:schemas-microsoft-com:office:word" xmlns:w="http://schemas.openxmlformats.org/wordprocessingml/2006/main" xmlns:w14="http://schemas.microsoft.com/office/word/2010/wordml" xmlns:w15="http://schemas.microsoft.com/office/word/2012/wordml" xmlns:w16se="http://schemas.microsoft.com/office/word/2015/wordml/symex" xmlns:wpg="http://schemas.microsoft.com/office/word/2010/wordprocessingGroup" xmlns:wpi="http://schemas.microsoft.com/office/word/2010/wordprocessingInk" xmlns:wne="http://schemas.microsoft.com/office/word/2006/wordml" xmlns:wps="http://schemas.microsoft.com/office/word/2010/wordprocessingShape" mc:Ignorable="w14 w15 w16se wp14">
   <w:comment w:id="0" w:author="Teixeira, Kristina A." w:date="2018-10-11T14:51:00Z" w:initials="TKA">
     <w:p>
       <w:pPr>
@@ -3606,7 +5960,7 @@
       </w:r>
     </w:p>
   </w:comment>
-  <w:comment w:id="2" w:author="Teixeira, Kristina A." w:date="2018-10-11T15:08:00Z" w:initials="TKA">
+  <w:comment w:id="1" w:author="Teixeira, Kristina A." w:date="2018-10-11T15:08:00Z" w:initials="TKA">
     <w:p>
       <w:pPr>
         <w:pStyle w:val="CommentText"/>
@@ -3632,14 +5986,14 @@
 </file>
 
 <file path=word/commentsExtended.xml><?xml version="1.0" encoding="utf-8"?>
-<w15:commentsEx xmlns:wpc="http://schemas.microsoft.com/office/word/2010/wordprocessingCanvas" xmlns:mo="http://schemas.microsoft.com/office/mac/office/2008/main" xmlns:mc="http://schemas.openxmlformats.org/markup-compatibility/2006" xmlns:mv="urn:schemas-microsoft-com:mac:vml" xmlns:o="urn:schemas-microsoft-com:office:office" xmlns:r="http://schemas.openxmlformats.org/officeDocument/2006/relationships" xmlns:m="http://schemas.openxmlformats.org/officeDocument/2006/math" xmlns:v="urn:schemas-microsoft-com:vml" xmlns:wp14="http://schemas.microsoft.com/office/word/2010/wordprocessingDrawing" xmlns:wp="http://schemas.openxmlformats.org/drawingml/2006/wordprocessingDrawing" xmlns:w10="urn:schemas-microsoft-com:office:word" xmlns:w="http://schemas.openxmlformats.org/wordprocessingml/2006/main" xmlns:w14="http://schemas.microsoft.com/office/word/2010/wordml" xmlns:w15="http://schemas.microsoft.com/office/word/2012/wordml" xmlns:wpg="http://schemas.microsoft.com/office/word/2010/wordprocessingGroup" xmlns:wpi="http://schemas.microsoft.com/office/word/2010/wordprocessingInk" xmlns:wne="http://schemas.microsoft.com/office/word/2006/wordml" xmlns:wps="http://schemas.microsoft.com/office/word/2010/wordprocessingShape" mc:Ignorable="w14 w15 wp14">
+<w15:commentsEx xmlns:wpc="http://schemas.microsoft.com/office/word/2010/wordprocessingCanvas" xmlns:cx="http://schemas.microsoft.com/office/drawing/2014/chartex" xmlns:cx1="http://schemas.microsoft.com/office/drawing/2015/9/8/chartex" xmlns:mc="http://schemas.openxmlformats.org/markup-compatibility/2006" xmlns:o="urn:schemas-microsoft-com:office:office" xmlns:r="http://schemas.openxmlformats.org/officeDocument/2006/relationships" xmlns:m="http://schemas.openxmlformats.org/officeDocument/2006/math" xmlns:v="urn:schemas-microsoft-com:vml" xmlns:wp14="http://schemas.microsoft.com/office/word/2010/wordprocessingDrawing" xmlns:wp="http://schemas.openxmlformats.org/drawingml/2006/wordprocessingDrawing" xmlns:w10="urn:schemas-microsoft-com:office:word" xmlns:w="http://schemas.openxmlformats.org/wordprocessingml/2006/main" xmlns:w14="http://schemas.microsoft.com/office/word/2010/wordml" xmlns:w15="http://schemas.microsoft.com/office/word/2012/wordml" xmlns:w16se="http://schemas.microsoft.com/office/word/2015/wordml/symex" xmlns:wpg="http://schemas.microsoft.com/office/word/2010/wordprocessingGroup" xmlns:wpi="http://schemas.microsoft.com/office/word/2010/wordprocessingInk" xmlns:wne="http://schemas.microsoft.com/office/word/2006/wordml" xmlns:wps="http://schemas.microsoft.com/office/word/2010/wordprocessingShape" mc:Ignorable="w14 w15 w16se wp14">
   <w15:commentEx w15:paraId="151F66BA" w15:done="0"/>
   <w15:commentEx w15:paraId="03CFF137" w15:done="0"/>
 </w15:commentsEx>
 </file>
 
 <file path=word/people.xml><?xml version="1.0" encoding="utf-8"?>
-<w15:people xmlns:wpc="http://schemas.microsoft.com/office/word/2010/wordprocessingCanvas" xmlns:mo="http://schemas.microsoft.com/office/mac/office/2008/main" xmlns:mc="http://schemas.openxmlformats.org/markup-compatibility/2006" xmlns:mv="urn:schemas-microsoft-com:mac:vml" xmlns:o="urn:schemas-microsoft-com:office:office" xmlns:r="http://schemas.openxmlformats.org/officeDocument/2006/relationships" xmlns:m="http://schemas.openxmlformats.org/officeDocument/2006/math" xmlns:v="urn:schemas-microsoft-com:vml" xmlns:wp14="http://schemas.microsoft.com/office/word/2010/wordprocessingDrawing" xmlns:wp="http://schemas.openxmlformats.org/drawingml/2006/wordprocessingDrawing" xmlns:w10="urn:schemas-microsoft-com:office:word" xmlns:w="http://schemas.openxmlformats.org/wordprocessingml/2006/main" xmlns:w14="http://schemas.microsoft.com/office/word/2010/wordml" xmlns:w15="http://schemas.microsoft.com/office/word/2012/wordml" xmlns:wpg="http://schemas.microsoft.com/office/word/2010/wordprocessingGroup" xmlns:wpi="http://schemas.microsoft.com/office/word/2010/wordprocessingInk" xmlns:wne="http://schemas.microsoft.com/office/word/2006/wordml" xmlns:wps="http://schemas.microsoft.com/office/word/2010/wordprocessingShape" mc:Ignorable="w14 w15 wp14">
+<w15:people xmlns:wpc="http://schemas.microsoft.com/office/word/2010/wordprocessingCanvas" xmlns:cx="http://schemas.microsoft.com/office/drawing/2014/chartex" xmlns:cx1="http://schemas.microsoft.com/office/drawing/2015/9/8/chartex" xmlns:mc="http://schemas.openxmlformats.org/markup-compatibility/2006" xmlns:o="urn:schemas-microsoft-com:office:office" xmlns:r="http://schemas.openxmlformats.org/officeDocument/2006/relationships" xmlns:m="http://schemas.openxmlformats.org/officeDocument/2006/math" xmlns:v="urn:schemas-microsoft-com:vml" xmlns:wp14="http://schemas.microsoft.com/office/word/2010/wordprocessingDrawing" xmlns:wp="http://schemas.openxmlformats.org/drawingml/2006/wordprocessingDrawing" xmlns:w10="urn:schemas-microsoft-com:office:word" xmlns:w="http://schemas.openxmlformats.org/wordprocessingml/2006/main" xmlns:w14="http://schemas.microsoft.com/office/word/2010/wordml" xmlns:w15="http://schemas.microsoft.com/office/word/2012/wordml" xmlns:w16se="http://schemas.microsoft.com/office/word/2015/wordml/symex" xmlns:wpg="http://schemas.microsoft.com/office/word/2010/wordprocessingGroup" xmlns:wpi="http://schemas.microsoft.com/office/word/2010/wordprocessingInk" xmlns:wne="http://schemas.microsoft.com/office/word/2006/wordml" xmlns:wps="http://schemas.microsoft.com/office/word/2010/wordprocessingShape" mc:Ignorable="w14 w15 w16se wp14">
   <w15:person w15:author="Teixeira, Kristina A.">
     <w15:presenceInfo w15:providerId="None" w15:userId="Teixeira, Kristina A."/>
   </w15:person>
@@ -3647,7 +6001,7 @@
 </file>
 
 <file path=word/styles.xml><?xml version="1.0" encoding="utf-8"?>
-<w:styles xmlns:mc="http://schemas.openxmlformats.org/markup-compatibility/2006" xmlns:r="http://schemas.openxmlformats.org/officeDocument/2006/relationships" xmlns:w="http://schemas.openxmlformats.org/wordprocessingml/2006/main" xmlns:w14="http://schemas.microsoft.com/office/word/2010/wordml" xmlns:w15="http://schemas.microsoft.com/office/word/2012/wordml" mc:Ignorable="w14 w15">
+<w:styles xmlns:mc="http://schemas.openxmlformats.org/markup-compatibility/2006" xmlns:r="http://schemas.openxmlformats.org/officeDocument/2006/relationships" xmlns:w="http://schemas.openxmlformats.org/wordprocessingml/2006/main" xmlns:w14="http://schemas.microsoft.com/office/word/2010/wordml" xmlns:w15="http://schemas.microsoft.com/office/word/2012/wordml" xmlns:w16se="http://schemas.microsoft.com/office/word/2015/wordml/symex" mc:Ignorable="w14 w15 w16se">
   <w:docDefaults>
     <w:rPrDefault>
       <w:rPr>
@@ -3659,7 +6013,7 @@
     </w:rPrDefault>
     <w:pPrDefault/>
   </w:docDefaults>
-  <w:latentStyles w:defLockedState="0" w:defUIPriority="99" w:defSemiHidden="0" w:defUnhideWhenUsed="0" w:defQFormat="0" w:count="382">
+  <w:latentStyles w:defLockedState="0" w:defUIPriority="99" w:defSemiHidden="0" w:defUnhideWhenUsed="0" w:defQFormat="0" w:count="371">
     <w:lsdException w:name="Normal" w:uiPriority="0" w:qFormat="1"/>
     <w:lsdException w:name="heading 1" w:uiPriority="9" w:qFormat="1"/>
     <w:lsdException w:name="heading 2" w:semiHidden="1" w:uiPriority="9" w:unhideWhenUsed="1" w:qFormat="1"/>
@@ -3816,15 +6170,6 @@
     <w:lsdException w:name="Balloon Text" w:semiHidden="1" w:unhideWhenUsed="1"/>
     <w:lsdException w:name="Table Grid" w:uiPriority="39"/>
     <w:lsdException w:name="Table Theme" w:semiHidden="1" w:unhideWhenUsed="1"/>
-    <w:lsdException w:name="Note Level 1" w:semiHidden="1" w:unhideWhenUsed="1"/>
-    <w:lsdException w:name="Note Level 2" w:semiHidden="1" w:unhideWhenUsed="1"/>
-    <w:lsdException w:name="Note Level 3" w:semiHidden="1" w:unhideWhenUsed="1"/>
-    <w:lsdException w:name="Note Level 4" w:semiHidden="1" w:unhideWhenUsed="1"/>
-    <w:lsdException w:name="Note Level 5" w:semiHidden="1" w:unhideWhenUsed="1"/>
-    <w:lsdException w:name="Note Level 6" w:semiHidden="1" w:unhideWhenUsed="1"/>
-    <w:lsdException w:name="Note Level 7" w:semiHidden="1" w:unhideWhenUsed="1"/>
-    <w:lsdException w:name="Note Level 8" w:semiHidden="1" w:unhideWhenUsed="1"/>
-    <w:lsdException w:name="Note Level 9" w:semiHidden="1" w:unhideWhenUsed="1"/>
     <w:lsdException w:name="Placeholder Text" w:semiHidden="1"/>
     <w:lsdException w:name="No Spacing" w:uiPriority="1" w:qFormat="1"/>
     <w:lsdException w:name="Light Shading" w:uiPriority="60"/>
@@ -4040,8 +6385,6 @@
     <w:lsdException w:name="List Table 5 Dark Accent 6" w:uiPriority="50"/>
     <w:lsdException w:name="List Table 6 Colorful Accent 6" w:uiPriority="51"/>
     <w:lsdException w:name="List Table 7 Colorful Accent 6" w:uiPriority="52"/>
-    <w:lsdException w:name="Mention" w:semiHidden="1" w:unhideWhenUsed="1"/>
-    <w:lsdException w:name="Smart Hyperlink" w:semiHidden="1" w:unhideWhenUsed="1"/>
   </w:latentStyles>
   <w:style w:type="paragraph" w:default="1" w:styleId="Normal">
     <w:name w:val="Normal"/>
@@ -4050,7 +6393,6 @@
   <w:style w:type="character" w:default="1" w:styleId="DefaultParagraphFont">
     <w:name w:val="Default Paragraph Font"/>
     <w:uiPriority w:val="1"/>
-    <w:semiHidden/>
     <w:unhideWhenUsed/>
   </w:style>
   <w:style w:type="table" w:default="1" w:styleId="TableNormal">
@@ -4080,7 +6422,6 @@
     <w:uiPriority w:val="39"/>
     <w:rsid w:val="003C43D4"/>
     <w:tblPr>
-      <w:tblInd w:w="0" w:type="dxa"/>
       <w:tblBorders>
         <w:top w:val="single" w:sz="4" w:space="0" w:color="auto"/>
         <w:left w:val="single" w:sz="4" w:space="0" w:color="auto"/>
@@ -4089,12 +6430,6 @@
         <w:insideH w:val="single" w:sz="4" w:space="0" w:color="auto"/>
         <w:insideV w:val="single" w:sz="4" w:space="0" w:color="auto"/>
       </w:tblBorders>
-      <w:tblCellMar>
-        <w:top w:w="0" w:type="dxa"/>
-        <w:left w:w="108" w:type="dxa"/>
-        <w:bottom w:w="0" w:type="dxa"/>
-        <w:right w:w="108" w:type="dxa"/>
-      </w:tblCellMar>
     </w:tblPr>
   </w:style>
   <w:style w:type="table" w:styleId="GridTable1Light">
@@ -4105,7 +6440,6 @@
     <w:tblPr>
       <w:tblStyleRowBandSize w:val="1"/>
       <w:tblStyleColBandSize w:val="1"/>
-      <w:tblInd w:w="0" w:type="dxa"/>
       <w:tblBorders>
         <w:top w:val="single" w:sz="4" w:space="0" w:color="999999" w:themeColor="text1" w:themeTint="66"/>
         <w:left w:val="single" w:sz="4" w:space="0" w:color="999999" w:themeColor="text1" w:themeTint="66"/>
@@ -4114,12 +6448,6 @@
         <w:insideH w:val="single" w:sz="4" w:space="0" w:color="999999" w:themeColor="text1" w:themeTint="66"/>
         <w:insideV w:val="single" w:sz="4" w:space="0" w:color="999999" w:themeColor="text1" w:themeTint="66"/>
       </w:tblBorders>
-      <w:tblCellMar>
-        <w:top w:w="0" w:type="dxa"/>
-        <w:left w:w="108" w:type="dxa"/>
-        <w:bottom w:w="0" w:type="dxa"/>
-        <w:right w:w="108" w:type="dxa"/>
-      </w:tblCellMar>
     </w:tblPr>
     <w:tblStylePr w:type="firstRow">
       <w:rPr>
@@ -4242,6 +6570,17 @@
       <w:rFonts w:ascii="Times New Roman" w:hAnsi="Times New Roman"/>
       <w:sz w:val="18"/>
       <w:szCs w:val="18"/>
+    </w:rPr>
+  </w:style>
+  <w:style w:type="character" w:styleId="Emphasis">
+    <w:name w:val="Emphasis"/>
+    <w:basedOn w:val="DefaultParagraphFont"/>
+    <w:uiPriority w:val="20"/>
+    <w:qFormat/>
+    <w:rsid w:val="00227DD5"/>
+    <w:rPr>
+      <w:i/>
+      <w:iCs/>
     </w:rPr>
   </w:style>
 </w:styles>
@@ -4506,4 +6845,16 @@
     </a:ext>
   </a:extLst>
 </a:theme>
+</file>
+
+<file path=customXml/item1.xml><?xml version="1.0" encoding="utf-8"?>
+<b:Sources xmlns:b="http://schemas.openxmlformats.org/officeDocument/2006/bibliography" xmlns="http://schemas.openxmlformats.org/officeDocument/2006/bibliography" SelectedStyle="\APASixthEditionOfficeOnline.xsl" StyleName="APA" Version="6"/>
+</file>
+
+<file path=customXml/itemProps1.xml><?xml version="1.0" encoding="utf-8"?>
+<ds:datastoreItem xmlns:ds="http://schemas.openxmlformats.org/officeDocument/2006/customXml" ds:itemID="{1EAD2EDA-CF8B-4493-8191-D86A316E5D6E}">
+  <ds:schemaRefs>
+    <ds:schemaRef ds:uri="http://schemas.openxmlformats.org/officeDocument/2006/bibliography"/>
+  </ds:schemaRefs>
+</ds:datastoreItem>
 </file>
</xml_diff>